<commit_message>
new project and updated resume
</commit_message>
<xml_diff>
--- a/Paran_Sonthalia_Resume.docx
+++ b/Paran_Sonthalia_Resume.docx
@@ -36,8 +36,8 @@
         <w:rPr>
           <w:rStyle w:val="Hyperlink"/>
           <w:rFonts w:ascii="Roboto" w:hAnsi="Roboto" w:cstheme="majorHAnsi"/>
-          <w:sz w:val="20"/>
-          <w:szCs w:val="20"/>
+          <w:sz w:val="18"/>
+          <w:szCs w:val="18"/>
         </w:rPr>
       </w:pPr>
       <w:hyperlink r:id="rId8" w:anchor="contactMe" w:history="1">
@@ -45,8 +45,8 @@
           <w:rPr>
             <w:rStyle w:val="Hyperlink"/>
             <w:rFonts w:ascii="Roboto" w:hAnsi="Roboto" w:cs="TimesNewRomanPSMT"/>
-            <w:sz w:val="20"/>
-            <w:szCs w:val="20"/>
+            <w:sz w:val="18"/>
+            <w:szCs w:val="18"/>
           </w:rPr>
           <w:t>Contact</w:t>
         </w:r>
@@ -60,90 +60,49 @@
         <w:adjustRightInd w:val="0"/>
         <w:jc w:val="center"/>
         <w:rPr>
-          <w:rStyle w:val="Hyperlink"/>
-          <w:rFonts w:ascii="Roboto" w:hAnsi="Roboto" w:cstheme="majorHAnsi"/>
-          <w:sz w:val="20"/>
-          <w:szCs w:val="20"/>
+          <w:rFonts w:ascii="Roboto" w:hAnsi="Roboto" w:cstheme="majorHAnsi"/>
+          <w:color w:val="0000FF" w:themeColor="hyperlink"/>
+          <w:sz w:val="22"/>
+          <w:szCs w:val="22"/>
+          <w:u w:val="single"/>
         </w:rPr>
       </w:pPr>
       <w:r>
         <w:rPr>
           <w:rFonts w:ascii="Roboto" w:hAnsi="Roboto" w:cstheme="majorHAnsi"/>
           <w:color w:val="000000"/>
-          <w:sz w:val="20"/>
-          <w:szCs w:val="20"/>
-        </w:rPr>
-        <w:t xml:space="preserve">Portfolio </w:t>
-      </w:r>
-      <w:r>
-        <w:rPr>
-          <w:rFonts w:ascii="Roboto" w:hAnsi="Roboto" w:cstheme="majorHAnsi"/>
-          <w:color w:val="000000"/>
-          <w:sz w:val="20"/>
-          <w:szCs w:val="20"/>
-        </w:rPr>
-        <w:t xml:space="preserve">Website: </w:t>
+          <w:sz w:val="18"/>
+          <w:szCs w:val="18"/>
+        </w:rPr>
+        <w:t xml:space="preserve">Portfolio Website: </w:t>
       </w:r>
       <w:hyperlink r:id="rId9" w:history="1">
         <w:r>
           <w:rPr>
             <w:rStyle w:val="Hyperlink"/>
             <w:rFonts w:ascii="Roboto" w:hAnsi="Roboto" w:cstheme="majorHAnsi"/>
-            <w:sz w:val="20"/>
-            <w:szCs w:val="20"/>
+            <w:sz w:val="18"/>
+            <w:szCs w:val="18"/>
           </w:rPr>
           <w:t>http://paransonthalia.com/</w:t>
         </w:r>
       </w:hyperlink>
-    </w:p>
-    <w:p>
-      <w:pPr>
-        <w:widowControl w:val="0"/>
-        <w:autoSpaceDE w:val="0"/>
-        <w:autoSpaceDN w:val="0"/>
-        <w:adjustRightInd w:val="0"/>
-        <w:jc w:val="center"/>
-        <w:rPr>
-          <w:rStyle w:val="Hyperlink"/>
-          <w:rFonts w:ascii="Roboto" w:hAnsi="Roboto" w:cstheme="majorHAnsi"/>
-          <w:sz w:val="20"/>
-          <w:szCs w:val="20"/>
-        </w:rPr>
-      </w:pPr>
       <w:r>
         <w:rPr>
           <w:rFonts w:ascii="Roboto" w:hAnsi="Roboto" w:cstheme="majorHAnsi"/>
           <w:color w:val="000000"/>
-          <w:sz w:val="20"/>
-          <w:szCs w:val="20"/>
-        </w:rPr>
-        <w:t>GitHub</w:t>
-      </w:r>
-      <w:r>
-        <w:rPr>
-          <w:rFonts w:ascii="Roboto" w:hAnsi="Roboto" w:cstheme="majorHAnsi"/>
-          <w:color w:val="000000"/>
-          <w:sz w:val="20"/>
-          <w:szCs w:val="20"/>
-        </w:rPr>
-        <w:t>:</w:t>
-      </w:r>
-      <w:r>
-        <w:rPr>
-          <w:rStyle w:val="Hyperlink"/>
-          <w:rFonts w:ascii="Roboto" w:hAnsi="Roboto" w:cstheme="majorHAnsi"/>
-          <w:sz w:val="20"/>
-          <w:szCs w:val="20"/>
-        </w:rPr>
-        <w:t xml:space="preserve"> </w:t>
+          <w:sz w:val="18"/>
+          <w:szCs w:val="18"/>
+        </w:rPr>
+        <w:t xml:space="preserve"> • GitHub: </w:t>
       </w:r>
       <w:hyperlink r:id="rId10" w:history="1">
         <w:r>
           <w:rPr>
             <w:rStyle w:val="Hyperlink"/>
             <w:rFonts w:ascii="Roboto" w:hAnsi="Roboto" w:cstheme="majorHAnsi"/>
-            <w:sz w:val="20"/>
-            <w:szCs w:val="20"/>
+            <w:sz w:val="18"/>
+            <w:szCs w:val="18"/>
           </w:rPr>
           <w:t>https://github.com/psonthalia</w:t>
         </w:r>
@@ -155,55 +114,104 @@
         <w:autoSpaceDE w:val="0"/>
         <w:autoSpaceDN w:val="0"/>
         <w:adjustRightInd w:val="0"/>
-        <w:jc w:val="center"/>
-        <w:rPr>
-          <w:rFonts w:ascii="Roboto" w:hAnsi="Roboto" w:cstheme="majorHAnsi"/>
-          <w:sz w:val="22"/>
-          <w:szCs w:val="22"/>
-        </w:rPr>
-      </w:pPr>
-      <w:r>
-        <w:rPr>
-          <w:rFonts w:ascii="Roboto" w:hAnsi="Roboto" w:cstheme="majorHAnsi"/>
-          <w:sz w:val="22"/>
-          <w:szCs w:val="22"/>
-        </w:rPr>
-        <w:t>Seeking challenging Software Engineering Summer Internship</w:t>
-      </w:r>
-    </w:p>
-    <w:p>
-      <w:pPr>
-        <w:widowControl w:val="0"/>
-        <w:autoSpaceDE w:val="0"/>
-        <w:autoSpaceDN w:val="0"/>
-        <w:adjustRightInd w:val="0"/>
         <w:rPr>
           <w:rFonts w:ascii="Roboto" w:hAnsi="Roboto" w:cstheme="majorHAnsi"/>
           <w:sz w:val="20"/>
           <w:szCs w:val="20"/>
         </w:rPr>
       </w:pPr>
+    </w:p>
+    <w:p>
+      <w:pPr>
+        <w:widowControl w:val="0"/>
+        <w:autoSpaceDE w:val="0"/>
+        <w:autoSpaceDN w:val="0"/>
+        <w:adjustRightInd w:val="0"/>
+        <w:rPr>
+          <w:rFonts w:ascii="Roboto" w:hAnsi="Roboto" w:cstheme="majorHAnsi"/>
+          <w:sz w:val="21"/>
+          <w:szCs w:val="21"/>
+        </w:rPr>
+      </w:pPr>
+      <w:r>
+        <w:rPr>
+          <w:rFonts w:ascii="Roboto" w:hAnsi="Roboto" w:cstheme="majorHAnsi"/>
+          <w:b/>
+          <w:sz w:val="21"/>
+          <w:szCs w:val="21"/>
+        </w:rPr>
+        <w:t>OBJECTIVE</w:t>
+      </w:r>
+    </w:p>
+    <w:p>
+      <w:pPr>
+        <w:pStyle w:val="ListParagraph"/>
+        <w:widowControl w:val="0"/>
+        <w:numPr>
+          <w:ilvl w:val="0"/>
+          <w:numId w:val="13"/>
+        </w:numPr>
+        <w:autoSpaceDE w:val="0"/>
+        <w:autoSpaceDN w:val="0"/>
+        <w:adjustRightInd w:val="0"/>
+        <w:rPr>
+          <w:rFonts w:ascii="Roboto" w:hAnsi="Roboto" w:cstheme="majorHAnsi"/>
+          <w:b/>
+          <w:sz w:val="21"/>
+          <w:szCs w:val="21"/>
+        </w:rPr>
+      </w:pPr>
+      <w:r>
+        <w:rPr>
+          <w:rFonts w:ascii="Roboto" w:hAnsi="Roboto" w:cstheme="majorHAnsi"/>
+          <w:sz w:val="21"/>
+          <w:szCs w:val="21"/>
+        </w:rPr>
+        <w:t>Seeking challenging Summer Software E</w:t>
+      </w:r>
       <w:bookmarkStart w:id="0" w:name="_GoBack"/>
       <w:bookmarkEnd w:id="0"/>
-    </w:p>
-    <w:p>
-      <w:pPr>
-        <w:widowControl w:val="0"/>
-        <w:autoSpaceDE w:val="0"/>
-        <w:autoSpaceDN w:val="0"/>
-        <w:adjustRightInd w:val="0"/>
-        <w:rPr>
-          <w:rFonts w:ascii="Roboto" w:hAnsi="Roboto" w:cstheme="majorHAnsi"/>
-          <w:sz w:val="22"/>
-          <w:szCs w:val="22"/>
-        </w:rPr>
-      </w:pPr>
-      <w:r>
-        <w:rPr>
-          <w:rFonts w:ascii="Roboto" w:hAnsi="Roboto" w:cstheme="majorHAnsi"/>
-          <w:b/>
-          <w:sz w:val="22"/>
-          <w:szCs w:val="22"/>
+      <w:r>
+        <w:rPr>
+          <w:rFonts w:ascii="Roboto" w:hAnsi="Roboto" w:cstheme="majorHAnsi"/>
+          <w:sz w:val="21"/>
+          <w:szCs w:val="21"/>
+        </w:rPr>
+        <w:t>ngineering Internship to utilize my strong programming and critical thinking skills. A Computer Science 4.0 GPA and relevant experience back up my strong skills and passion for software engineering.</w:t>
+      </w:r>
+    </w:p>
+    <w:p>
+      <w:pPr>
+        <w:widowControl w:val="0"/>
+        <w:autoSpaceDE w:val="0"/>
+        <w:autoSpaceDN w:val="0"/>
+        <w:adjustRightInd w:val="0"/>
+        <w:rPr>
+          <w:rFonts w:ascii="Roboto" w:hAnsi="Roboto" w:cstheme="majorHAnsi"/>
+          <w:b/>
+          <w:sz w:val="21"/>
+          <w:szCs w:val="21"/>
+        </w:rPr>
+      </w:pPr>
+    </w:p>
+    <w:p>
+      <w:pPr>
+        <w:widowControl w:val="0"/>
+        <w:autoSpaceDE w:val="0"/>
+        <w:autoSpaceDN w:val="0"/>
+        <w:adjustRightInd w:val="0"/>
+        <w:rPr>
+          <w:rFonts w:ascii="Roboto" w:hAnsi="Roboto" w:cstheme="majorHAnsi"/>
+          <w:sz w:val="21"/>
+          <w:szCs w:val="21"/>
+        </w:rPr>
+      </w:pPr>
+      <w:r>
+        <w:rPr>
+          <w:rFonts w:ascii="Roboto" w:hAnsi="Roboto" w:cstheme="majorHAnsi"/>
+          <w:b/>
+          <w:sz w:val="21"/>
+          <w:szCs w:val="21"/>
         </w:rPr>
         <w:t>EDUCATION</w:t>
       </w:r>
@@ -221,17 +229,26 @@
         <w:adjustRightInd w:val="0"/>
         <w:rPr>
           <w:rFonts w:ascii="Roboto" w:hAnsi="Roboto" w:cstheme="majorHAnsi"/>
-          <w:sz w:val="22"/>
-          <w:szCs w:val="22"/>
-        </w:rPr>
-      </w:pPr>
-      <w:r>
-        <w:rPr>
-          <w:rFonts w:ascii="Roboto" w:hAnsi="Roboto" w:cstheme="majorHAnsi"/>
-          <w:sz w:val="22"/>
-          <w:szCs w:val="22"/>
-        </w:rPr>
-        <w:t>Pursuing Bachelor’s Degree in Computer Science and Data Science at UC Berkeley Class of 2022</w:t>
+          <w:sz w:val="21"/>
+          <w:szCs w:val="21"/>
+        </w:rPr>
+      </w:pPr>
+      <w:r>
+        <w:rPr>
+          <w:rFonts w:ascii="Roboto" w:hAnsi="Roboto" w:cstheme="majorHAnsi"/>
+          <w:sz w:val="21"/>
+          <w:szCs w:val="21"/>
+        </w:rPr>
+        <w:t xml:space="preserve">Pursuing Bachelor’s Degree in Computer Science and Data Science at </w:t>
+      </w:r>
+      <w:r>
+        <w:rPr>
+          <w:rFonts w:ascii="Roboto" w:hAnsi="Roboto" w:cstheme="majorHAnsi"/>
+          <w:b/>
+          <w:sz w:val="21"/>
+          <w:szCs w:val="21"/>
+        </w:rPr>
+        <w:t>UC Berkeley Class of 2022</w:t>
       </w:r>
     </w:p>
     <w:p>
@@ -247,15 +264,15 @@
         <w:adjustRightInd w:val="0"/>
         <w:rPr>
           <w:rFonts w:ascii="Roboto" w:hAnsi="Roboto" w:cstheme="majorHAnsi"/>
-          <w:sz w:val="22"/>
-          <w:szCs w:val="22"/>
-        </w:rPr>
-      </w:pPr>
-      <w:r>
-        <w:rPr>
-          <w:rFonts w:ascii="Roboto" w:hAnsi="Roboto" w:cstheme="majorHAnsi"/>
-          <w:sz w:val="22"/>
-          <w:szCs w:val="22"/>
+          <w:sz w:val="21"/>
+          <w:szCs w:val="21"/>
+        </w:rPr>
+      </w:pPr>
+      <w:r>
+        <w:rPr>
+          <w:rFonts w:ascii="Roboto" w:hAnsi="Roboto" w:cstheme="majorHAnsi"/>
+          <w:sz w:val="21"/>
+          <w:szCs w:val="21"/>
         </w:rPr>
         <w:t>Courseware - Fall Semester: The Structure and Interpretation of Computer Programs (CS 61A) and Foundations of Data Science (Data 8)</w:t>
       </w:r>
@@ -273,17 +290,26 @@
         <w:adjustRightInd w:val="0"/>
         <w:rPr>
           <w:rFonts w:ascii="Roboto" w:hAnsi="Roboto" w:cstheme="majorHAnsi"/>
-          <w:sz w:val="22"/>
-          <w:szCs w:val="22"/>
-        </w:rPr>
-      </w:pPr>
-      <w:r>
-        <w:rPr>
-          <w:rFonts w:ascii="Roboto" w:hAnsi="Roboto" w:cstheme="majorHAnsi"/>
-          <w:sz w:val="22"/>
-          <w:szCs w:val="22"/>
-        </w:rPr>
-        <w:t xml:space="preserve">Spring Semester: Data Structures (CS 61B) and Designing Information Devices and Systems I (EE16A) </w:t>
+          <w:sz w:val="21"/>
+          <w:szCs w:val="21"/>
+        </w:rPr>
+      </w:pPr>
+      <w:r>
+        <w:rPr>
+          <w:rFonts w:ascii="Roboto" w:hAnsi="Roboto" w:cstheme="majorHAnsi"/>
+          <w:sz w:val="21"/>
+          <w:szCs w:val="21"/>
+        </w:rPr>
+        <w:t>Spring Semester: Data Structures (CS 61</w:t>
+      </w:r>
+      <w:r>
+        <w:rPr>
+          <w:rFonts w:ascii="Roboto" w:hAnsi="Roboto" w:cstheme="majorHAnsi"/>
+          <w:sz w:val="21"/>
+          <w:szCs w:val="21"/>
+        </w:rPr>
+        <w:softHyphen/>
+        <w:t xml:space="preserve">B) and Designing Information Devices and Systems I (EE16A), Principles of Business at Haas School of Business (UGBA 10) </w:t>
       </w:r>
     </w:p>
     <w:p>
@@ -299,15 +325,17 @@
         <w:adjustRightInd w:val="0"/>
         <w:rPr>
           <w:rFonts w:ascii="Roboto" w:hAnsi="Roboto" w:cstheme="majorHAnsi"/>
-          <w:sz w:val="22"/>
-          <w:szCs w:val="22"/>
-        </w:rPr>
-      </w:pPr>
-      <w:r>
-        <w:rPr>
-          <w:rFonts w:ascii="Roboto" w:hAnsi="Roboto" w:cstheme="majorHAnsi"/>
-          <w:sz w:val="22"/>
-          <w:szCs w:val="22"/>
+          <w:b/>
+          <w:sz w:val="21"/>
+          <w:szCs w:val="21"/>
+        </w:rPr>
+      </w:pPr>
+      <w:r>
+        <w:rPr>
+          <w:rFonts w:ascii="Roboto" w:hAnsi="Roboto" w:cstheme="majorHAnsi"/>
+          <w:b/>
+          <w:sz w:val="21"/>
+          <w:szCs w:val="21"/>
         </w:rPr>
         <w:t>4.0 Major GPA</w:t>
       </w:r>
@@ -320,30 +348,30 @@
         <w:adjustRightInd w:val="0"/>
         <w:rPr>
           <w:rFonts w:ascii="Roboto" w:hAnsi="Roboto" w:cstheme="majorHAnsi"/>
-          <w:sz w:val="22"/>
-          <w:szCs w:val="22"/>
-        </w:rPr>
-      </w:pPr>
-    </w:p>
-    <w:p>
-      <w:pPr>
-        <w:widowControl w:val="0"/>
-        <w:autoSpaceDE w:val="0"/>
-        <w:autoSpaceDN w:val="0"/>
-        <w:adjustRightInd w:val="0"/>
-        <w:rPr>
-          <w:rFonts w:ascii="Roboto" w:hAnsi="Roboto" w:cstheme="majorHAnsi"/>
-          <w:b/>
-          <w:sz w:val="22"/>
-          <w:szCs w:val="22"/>
-        </w:rPr>
-      </w:pPr>
-      <w:r>
-        <w:rPr>
-          <w:rFonts w:ascii="Roboto" w:hAnsi="Roboto" w:cstheme="majorHAnsi"/>
-          <w:b/>
-          <w:sz w:val="22"/>
-          <w:szCs w:val="22"/>
+          <w:sz w:val="21"/>
+          <w:szCs w:val="21"/>
+        </w:rPr>
+      </w:pPr>
+    </w:p>
+    <w:p>
+      <w:pPr>
+        <w:widowControl w:val="0"/>
+        <w:autoSpaceDE w:val="0"/>
+        <w:autoSpaceDN w:val="0"/>
+        <w:adjustRightInd w:val="0"/>
+        <w:rPr>
+          <w:rFonts w:ascii="Roboto" w:hAnsi="Roboto" w:cstheme="majorHAnsi"/>
+          <w:b/>
+          <w:sz w:val="21"/>
+          <w:szCs w:val="21"/>
+        </w:rPr>
+      </w:pPr>
+      <w:r>
+        <w:rPr>
+          <w:rFonts w:ascii="Roboto" w:hAnsi="Roboto" w:cstheme="majorHAnsi"/>
+          <w:b/>
+          <w:sz w:val="21"/>
+          <w:szCs w:val="21"/>
         </w:rPr>
         <w:t>ACADEMIC ACTIVITIES</w:t>
       </w:r>
@@ -361,17 +389,51 @@
         <w:adjustRightInd w:val="0"/>
         <w:rPr>
           <w:rFonts w:ascii="Roboto" w:hAnsi="Roboto" w:cstheme="majorHAnsi"/>
-          <w:sz w:val="22"/>
-          <w:szCs w:val="22"/>
-        </w:rPr>
-      </w:pPr>
-      <w:r>
-        <w:rPr>
-          <w:rFonts w:ascii="Roboto" w:hAnsi="Roboto" w:cstheme="majorHAnsi"/>
-          <w:sz w:val="22"/>
-          <w:szCs w:val="22"/>
-        </w:rPr>
-        <w:t>Systems and Controls engineer in UC Berkeley Hyperloop: A highly selective group of students designing and building a hyperloop scale model to compete at SpaceX headquarters</w:t>
+          <w:sz w:val="21"/>
+          <w:szCs w:val="21"/>
+        </w:rPr>
+      </w:pPr>
+      <w:r>
+        <w:rPr>
+          <w:rFonts w:ascii="Roboto" w:hAnsi="Roboto" w:cstheme="majorHAnsi"/>
+          <w:sz w:val="21"/>
+          <w:szCs w:val="21"/>
+        </w:rPr>
+        <w:t xml:space="preserve">Systems and Controls engineer in </w:t>
+      </w:r>
+      <w:r>
+        <w:rPr>
+          <w:rFonts w:ascii="Roboto" w:hAnsi="Roboto" w:cstheme="majorHAnsi"/>
+          <w:b/>
+          <w:sz w:val="21"/>
+          <w:szCs w:val="21"/>
+        </w:rPr>
+        <w:t>UC Berkeley Hyperloop</w:t>
+      </w:r>
+      <w:r>
+        <w:rPr>
+          <w:rFonts w:ascii="Roboto" w:hAnsi="Roboto" w:cstheme="majorHAnsi"/>
+          <w:sz w:val="21"/>
+          <w:szCs w:val="21"/>
+        </w:rPr>
+        <w:t xml:space="preserve">: A highly selective group of students designing and building a hyperloop scale model to compete at </w:t>
+      </w:r>
+      <w:r>
+        <w:rPr>
+          <w:rFonts w:ascii="Roboto" w:hAnsi="Roboto" w:cstheme="majorHAnsi"/>
+          <w:b/>
+          <w:sz w:val="21"/>
+          <w:szCs w:val="21"/>
+        </w:rPr>
+        <w:t>SpaceX</w:t>
+      </w:r>
+      <w:r>
+        <w:rPr>
+          <w:rFonts w:ascii="Roboto" w:hAnsi="Roboto" w:cstheme="majorHAnsi"/>
+          <w:sz w:val="21"/>
+          <w:szCs w:val="21"/>
+        </w:rPr>
+        <w:t xml:space="preserve"> headquarters</w:t>
       </w:r>
     </w:p>
     <w:p>
@@ -387,15 +449,15 @@
         <w:adjustRightInd w:val="0"/>
         <w:rPr>
           <w:rFonts w:ascii="Roboto" w:hAnsi="Roboto" w:cstheme="majorHAnsi"/>
-          <w:sz w:val="22"/>
-          <w:szCs w:val="22"/>
-        </w:rPr>
-      </w:pPr>
-      <w:r>
-        <w:rPr>
-          <w:rFonts w:ascii="Roboto" w:hAnsi="Roboto" w:cstheme="majorHAnsi"/>
-          <w:sz w:val="22"/>
-          <w:szCs w:val="22"/>
+          <w:sz w:val="21"/>
+          <w:szCs w:val="21"/>
+        </w:rPr>
+      </w:pPr>
+      <w:r>
+        <w:rPr>
+          <w:rFonts w:ascii="Roboto" w:hAnsi="Roboto" w:cstheme="majorHAnsi"/>
+          <w:sz w:val="21"/>
+          <w:szCs w:val="21"/>
         </w:rPr>
         <w:t>Hackathons: Building projects and competing in large scale hackathons</w:t>
       </w:r>
@@ -413,15 +475,15 @@
         <w:adjustRightInd w:val="0"/>
         <w:rPr>
           <w:rFonts w:ascii="Roboto" w:hAnsi="Roboto" w:cstheme="majorHAnsi"/>
-          <w:sz w:val="22"/>
-          <w:szCs w:val="22"/>
-        </w:rPr>
-      </w:pPr>
-      <w:r>
-        <w:rPr>
-          <w:rFonts w:ascii="Roboto" w:hAnsi="Roboto" w:cstheme="majorHAnsi"/>
-          <w:sz w:val="22"/>
-          <w:szCs w:val="22"/>
+          <w:sz w:val="21"/>
+          <w:szCs w:val="21"/>
+        </w:rPr>
+      </w:pPr>
+      <w:r>
+        <w:rPr>
+          <w:rFonts w:ascii="Roboto" w:hAnsi="Roboto" w:cstheme="majorHAnsi"/>
+          <w:sz w:val="21"/>
+          <w:szCs w:val="21"/>
         </w:rPr>
         <w:t xml:space="preserve">Programming Instructor: Getting young kids excited about programming; conducting workshops at various conferences including </w:t>
       </w:r>
@@ -430,8 +492,8 @@
           <w:rPr>
             <w:rStyle w:val="Hyperlink"/>
             <w:rFonts w:ascii="Roboto" w:hAnsi="Roboto" w:cstheme="majorHAnsi"/>
-            <w:sz w:val="22"/>
-            <w:szCs w:val="22"/>
+            <w:sz w:val="21"/>
+            <w:szCs w:val="21"/>
           </w:rPr>
           <w:t>Oracle Open World</w:t>
         </w:r>
@@ -439,8 +501,8 @@
       <w:r>
         <w:rPr>
           <w:rFonts w:ascii="Roboto" w:hAnsi="Roboto" w:cstheme="majorHAnsi"/>
-          <w:sz w:val="22"/>
-          <w:szCs w:val="22"/>
+          <w:sz w:val="21"/>
+          <w:szCs w:val="21"/>
         </w:rPr>
         <w:t xml:space="preserve">, </w:t>
       </w:r>
@@ -449,8 +511,8 @@
           <w:rPr>
             <w:rStyle w:val="Hyperlink"/>
             <w:rFonts w:ascii="Roboto" w:hAnsi="Roboto" w:cstheme="majorHAnsi"/>
-            <w:sz w:val="22"/>
-            <w:szCs w:val="22"/>
+            <w:sz w:val="21"/>
+            <w:szCs w:val="21"/>
           </w:rPr>
           <w:t>JavaOne4Kids</w:t>
         </w:r>
@@ -458,8 +520,8 @@
       <w:r>
         <w:rPr>
           <w:rFonts w:ascii="Roboto" w:hAnsi="Roboto" w:cstheme="majorHAnsi"/>
-          <w:sz w:val="22"/>
-          <w:szCs w:val="22"/>
+          <w:sz w:val="21"/>
+          <w:szCs w:val="21"/>
         </w:rPr>
         <w:t xml:space="preserve">, </w:t>
       </w:r>
@@ -468,8 +530,8 @@
           <w:rPr>
             <w:rStyle w:val="Hyperlink"/>
             <w:rFonts w:ascii="Roboto" w:hAnsi="Roboto" w:cstheme="majorHAnsi"/>
-            <w:sz w:val="22"/>
-            <w:szCs w:val="22"/>
+            <w:sz w:val="21"/>
+            <w:szCs w:val="21"/>
           </w:rPr>
           <w:t>Code4Kids</w:t>
         </w:r>
@@ -477,8 +539,8 @@
       <w:r>
         <w:rPr>
           <w:rFonts w:ascii="Roboto" w:hAnsi="Roboto" w:cstheme="majorHAnsi"/>
-          <w:sz w:val="22"/>
-          <w:szCs w:val="22"/>
+          <w:sz w:val="21"/>
+          <w:szCs w:val="21"/>
         </w:rPr>
         <w:t xml:space="preserve">, </w:t>
       </w:r>
@@ -487,8 +549,8 @@
           <w:rPr>
             <w:rStyle w:val="Hyperlink"/>
             <w:rFonts w:ascii="Roboto" w:hAnsi="Roboto" w:cstheme="majorHAnsi"/>
-            <w:sz w:val="22"/>
-            <w:szCs w:val="22"/>
+            <w:sz w:val="21"/>
+            <w:szCs w:val="21"/>
           </w:rPr>
           <w:t>Silicon Valley Code Camp</w:t>
         </w:r>
@@ -496,8 +558,8 @@
       <w:r>
         <w:rPr>
           <w:rFonts w:ascii="Roboto" w:hAnsi="Roboto" w:cstheme="majorHAnsi"/>
-          <w:sz w:val="22"/>
-          <w:szCs w:val="22"/>
+          <w:sz w:val="21"/>
+          <w:szCs w:val="21"/>
         </w:rPr>
         <w:t xml:space="preserve">, </w:t>
       </w:r>
@@ -506,8 +568,8 @@
           <w:rPr>
             <w:rStyle w:val="Hyperlink"/>
             <w:rFonts w:ascii="Roboto" w:hAnsi="Roboto" w:cstheme="majorHAnsi"/>
-            <w:sz w:val="22"/>
-            <w:szCs w:val="22"/>
+            <w:sz w:val="21"/>
+            <w:szCs w:val="21"/>
           </w:rPr>
           <w:t>Devoxx4Kids</w:t>
         </w:r>
@@ -515,21 +577,23 @@
       <w:r>
         <w:rPr>
           <w:rFonts w:ascii="Roboto" w:hAnsi="Roboto" w:cstheme="majorHAnsi"/>
-          <w:sz w:val="22"/>
-          <w:szCs w:val="22"/>
+          <w:sz w:val="21"/>
+          <w:szCs w:val="21"/>
         </w:rPr>
         <w:t xml:space="preserve"> and </w:t>
       </w:r>
       <w:hyperlink r:id="rId16" w:history="1">
+        <w:proofErr w:type="spellStart"/>
         <w:r>
           <w:rPr>
             <w:rStyle w:val="Hyperlink"/>
             <w:rFonts w:ascii="Roboto" w:hAnsi="Roboto" w:cstheme="majorHAnsi"/>
-            <w:sz w:val="22"/>
-            <w:szCs w:val="22"/>
+            <w:sz w:val="21"/>
+            <w:szCs w:val="21"/>
           </w:rPr>
           <w:t>CoderDojo</w:t>
         </w:r>
+        <w:proofErr w:type="spellEnd"/>
       </w:hyperlink>
     </w:p>
     <w:p>
@@ -541,29 +605,29 @@
         <w:rPr>
           <w:rFonts w:ascii="Roboto" w:hAnsi="Roboto" w:cstheme="majorHAnsi"/>
           <w:b/>
-          <w:sz w:val="22"/>
-          <w:szCs w:val="22"/>
-        </w:rPr>
-      </w:pPr>
-    </w:p>
-    <w:p>
-      <w:pPr>
-        <w:widowControl w:val="0"/>
-        <w:autoSpaceDE w:val="0"/>
-        <w:autoSpaceDN w:val="0"/>
-        <w:adjustRightInd w:val="0"/>
-        <w:rPr>
-          <w:rFonts w:ascii="Roboto" w:hAnsi="Roboto" w:cstheme="majorHAnsi"/>
-          <w:sz w:val="22"/>
-          <w:szCs w:val="22"/>
-        </w:rPr>
-      </w:pPr>
-      <w:r>
-        <w:rPr>
-          <w:rFonts w:ascii="Roboto" w:hAnsi="Roboto" w:cstheme="majorHAnsi"/>
-          <w:b/>
-          <w:sz w:val="22"/>
-          <w:szCs w:val="22"/>
+          <w:sz w:val="21"/>
+          <w:szCs w:val="21"/>
+        </w:rPr>
+      </w:pPr>
+    </w:p>
+    <w:p>
+      <w:pPr>
+        <w:widowControl w:val="0"/>
+        <w:autoSpaceDE w:val="0"/>
+        <w:autoSpaceDN w:val="0"/>
+        <w:adjustRightInd w:val="0"/>
+        <w:rPr>
+          <w:rFonts w:ascii="Roboto" w:hAnsi="Roboto" w:cstheme="majorHAnsi"/>
+          <w:sz w:val="21"/>
+          <w:szCs w:val="21"/>
+        </w:rPr>
+      </w:pPr>
+      <w:r>
+        <w:rPr>
+          <w:rFonts w:ascii="Roboto" w:hAnsi="Roboto" w:cstheme="majorHAnsi"/>
+          <w:b/>
+          <w:sz w:val="21"/>
+          <w:szCs w:val="21"/>
         </w:rPr>
         <w:t>PROGRAMMING SKILLS</w:t>
       </w:r>
@@ -581,15 +645,15 @@
         <w:adjustRightInd w:val="0"/>
         <w:rPr>
           <w:rFonts w:ascii="Roboto" w:hAnsi="Roboto" w:cstheme="majorHAnsi"/>
-          <w:sz w:val="22"/>
-          <w:szCs w:val="22"/>
-        </w:rPr>
-      </w:pPr>
-      <w:r>
-        <w:rPr>
-          <w:rFonts w:ascii="Roboto" w:hAnsi="Roboto" w:cstheme="majorHAnsi"/>
-          <w:sz w:val="22"/>
-          <w:szCs w:val="22"/>
+          <w:sz w:val="21"/>
+          <w:szCs w:val="21"/>
+        </w:rPr>
+      </w:pPr>
+      <w:r>
+        <w:rPr>
+          <w:rFonts w:ascii="Roboto" w:hAnsi="Roboto" w:cstheme="majorHAnsi"/>
+          <w:sz w:val="21"/>
+          <w:szCs w:val="21"/>
         </w:rPr>
         <w:t>Languages: Python, Java, ReactJS, JavaScript, Salesforce force.com APEX, HTML, CSS, C#, Scheme, SQL</w:t>
       </w:r>
@@ -607,15 +671,15 @@
         <w:adjustRightInd w:val="0"/>
         <w:rPr>
           <w:rFonts w:ascii="Roboto" w:hAnsi="Roboto" w:cstheme="majorHAnsi"/>
-          <w:sz w:val="22"/>
-          <w:szCs w:val="22"/>
-        </w:rPr>
-      </w:pPr>
-      <w:r>
-        <w:rPr>
-          <w:rFonts w:ascii="Roboto" w:hAnsi="Roboto" w:cstheme="majorHAnsi"/>
-          <w:sz w:val="22"/>
-          <w:szCs w:val="22"/>
+          <w:sz w:val="21"/>
+          <w:szCs w:val="21"/>
+        </w:rPr>
+      </w:pPr>
+      <w:r>
+        <w:rPr>
+          <w:rFonts w:ascii="Roboto" w:hAnsi="Roboto" w:cstheme="majorHAnsi"/>
+          <w:sz w:val="21"/>
+          <w:szCs w:val="21"/>
         </w:rPr>
         <w:t>App Development: XCode (Swift, Objective-C), Android Studio (Java), React Native, Unity</w:t>
       </w:r>
@@ -633,15 +697,15 @@
         <w:adjustRightInd w:val="0"/>
         <w:rPr>
           <w:rFonts w:ascii="Roboto" w:hAnsi="Roboto" w:cstheme="majorHAnsi"/>
-          <w:sz w:val="22"/>
-          <w:szCs w:val="22"/>
-        </w:rPr>
-      </w:pPr>
-      <w:r>
-        <w:rPr>
-          <w:rFonts w:ascii="Roboto" w:hAnsi="Roboto" w:cstheme="majorHAnsi"/>
-          <w:sz w:val="22"/>
-          <w:szCs w:val="22"/>
+          <w:sz w:val="21"/>
+          <w:szCs w:val="21"/>
+        </w:rPr>
+      </w:pPr>
+      <w:r>
+        <w:rPr>
+          <w:rFonts w:ascii="Roboto" w:hAnsi="Roboto" w:cstheme="majorHAnsi"/>
+          <w:sz w:val="21"/>
+          <w:szCs w:val="21"/>
         </w:rPr>
         <w:t>Databases: Firebase, XML, JSON</w:t>
       </w:r>
@@ -654,8 +718,8 @@
         <w:adjustRightInd w:val="0"/>
         <w:rPr>
           <w:rFonts w:ascii="Roboto" w:hAnsi="Roboto" w:cstheme="majorHAnsi"/>
-          <w:sz w:val="22"/>
-          <w:szCs w:val="22"/>
+          <w:sz w:val="21"/>
+          <w:szCs w:val="21"/>
         </w:rPr>
       </w:pPr>
     </w:p>
@@ -670,16 +734,16 @@
         <w:rPr>
           <w:rFonts w:ascii="Roboto" w:hAnsi="Roboto" w:cstheme="majorHAnsi"/>
           <w:b/>
-          <w:sz w:val="22"/>
-          <w:szCs w:val="22"/>
-        </w:rPr>
-      </w:pPr>
-      <w:r>
-        <w:rPr>
-          <w:rFonts w:ascii="Roboto" w:hAnsi="Roboto" w:cstheme="majorHAnsi"/>
-          <w:b/>
-          <w:sz w:val="22"/>
-          <w:szCs w:val="22"/>
+          <w:sz w:val="21"/>
+          <w:szCs w:val="21"/>
+        </w:rPr>
+      </w:pPr>
+      <w:r>
+        <w:rPr>
+          <w:rFonts w:ascii="Roboto" w:hAnsi="Roboto" w:cstheme="majorHAnsi"/>
+          <w:b/>
+          <w:sz w:val="21"/>
+          <w:szCs w:val="21"/>
         </w:rPr>
         <w:t>WORK EXPERIENCE</w:t>
       </w:r>
@@ -698,25 +762,25 @@
         <w:rPr>
           <w:rFonts w:ascii="Roboto" w:hAnsi="Roboto" w:cstheme="majorHAnsi"/>
           <w:b/>
-          <w:sz w:val="22"/>
-          <w:szCs w:val="22"/>
-        </w:rPr>
-      </w:pPr>
-      <w:r>
-        <w:rPr>
-          <w:rFonts w:ascii="Roboto" w:hAnsi="Roboto" w:cstheme="majorHAnsi"/>
-          <w:b/>
-          <w:sz w:val="22"/>
-          <w:szCs w:val="22"/>
-        </w:rPr>
-        <w:t>Founder – Mango Apps, Mountain View, CA</w:t>
-      </w:r>
-      <w:r>
-        <w:rPr>
-          <w:rFonts w:ascii="Roboto" w:hAnsi="Roboto" w:cstheme="majorHAnsi"/>
-          <w:b/>
-          <w:sz w:val="22"/>
-          <w:szCs w:val="22"/>
+          <w:sz w:val="21"/>
+          <w:szCs w:val="21"/>
+        </w:rPr>
+      </w:pPr>
+      <w:r>
+        <w:rPr>
+          <w:rFonts w:ascii="Roboto" w:hAnsi="Roboto" w:cstheme="majorHAnsi"/>
+          <w:b/>
+          <w:sz w:val="21"/>
+          <w:szCs w:val="21"/>
+        </w:rPr>
+        <w:t>Research Apprentice, Data Science – UC Berkeley</w:t>
+      </w:r>
+      <w:r>
+        <w:rPr>
+          <w:rFonts w:ascii="Roboto" w:hAnsi="Roboto" w:cstheme="majorHAnsi"/>
+          <w:b/>
+          <w:sz w:val="21"/>
+          <w:szCs w:val="21"/>
         </w:rPr>
         <w:tab/>
       </w:r>
@@ -724,8 +788,8 @@
         <w:rPr>
           <w:rFonts w:ascii="Roboto" w:hAnsi="Roboto" w:cstheme="majorHAnsi"/>
           <w:b/>
-          <w:sz w:val="22"/>
-          <w:szCs w:val="22"/>
+          <w:sz w:val="21"/>
+          <w:szCs w:val="21"/>
         </w:rPr>
         <w:tab/>
       </w:r>
@@ -733,11 +797,11 @@
         <w:rPr>
           <w:rFonts w:ascii="Roboto" w:hAnsi="Roboto" w:cstheme="majorHAnsi"/>
           <w:b/>
-          <w:sz w:val="22"/>
-          <w:szCs w:val="22"/>
+          <w:sz w:val="21"/>
+          <w:szCs w:val="21"/>
         </w:rPr>
         <w:tab/>
-        <w:t>Jun 2016 – Present</w:t>
+        <w:t>Jan 2019 – Present</w:t>
       </w:r>
     </w:p>
     <w:p>
@@ -754,17 +818,17 @@
         <w:rPr>
           <w:rFonts w:ascii="Roboto" w:hAnsi="Roboto" w:cstheme="majorHAnsi"/>
           <w:b/>
-          <w:sz w:val="22"/>
-          <w:szCs w:val="22"/>
-        </w:rPr>
-      </w:pPr>
-      <w:r>
-        <w:rPr>
-          <w:rFonts w:ascii="Roboto" w:hAnsi="Roboto" w:cstheme="majorHAnsi"/>
-          <w:sz w:val="22"/>
-          <w:szCs w:val="22"/>
-        </w:rPr>
-        <w:t>Develop apps to solve social issues</w:t>
+          <w:sz w:val="21"/>
+          <w:szCs w:val="21"/>
+        </w:rPr>
+      </w:pPr>
+      <w:r>
+        <w:rPr>
+          <w:rFonts w:ascii="Roboto" w:hAnsi="Roboto" w:cstheme="majorHAnsi"/>
+          <w:sz w:val="21"/>
+          <w:szCs w:val="21"/>
+        </w:rPr>
+        <w:t>Working with data for renewable energy and transportation to explore different exploratory statistics using machine learning</w:t>
       </w:r>
     </w:p>
     <w:p>
@@ -781,17 +845,119 @@
         <w:rPr>
           <w:rFonts w:ascii="Roboto" w:hAnsi="Roboto" w:cstheme="majorHAnsi"/>
           <w:b/>
-          <w:sz w:val="22"/>
-          <w:szCs w:val="22"/>
-        </w:rPr>
-      </w:pPr>
-      <w:r>
-        <w:rPr>
-          <w:rFonts w:ascii="Roboto" w:hAnsi="Roboto" w:cstheme="majorHAnsi"/>
-          <w:sz w:val="22"/>
-          <w:szCs w:val="22"/>
-        </w:rPr>
-        <w:t>Internship program for high schoolers: Built a team of high school interns and over the course of each summer we built a new project (iOS, Android, and web) from inception to completion</w:t>
+          <w:sz w:val="21"/>
+          <w:szCs w:val="21"/>
+        </w:rPr>
+      </w:pPr>
+      <w:r>
+        <w:rPr>
+          <w:rFonts w:ascii="Roboto" w:hAnsi="Roboto" w:cstheme="majorHAnsi"/>
+          <w:sz w:val="21"/>
+          <w:szCs w:val="21"/>
+        </w:rPr>
+        <w:t xml:space="preserve">Researching under Distinguished Professor of Energy, Daniel </w:t>
+      </w:r>
+      <w:proofErr w:type="spellStart"/>
+      <w:r>
+        <w:rPr>
+          <w:rFonts w:ascii="Roboto" w:hAnsi="Roboto" w:cstheme="majorHAnsi"/>
+          <w:sz w:val="21"/>
+          <w:szCs w:val="21"/>
+        </w:rPr>
+        <w:t>Kammen</w:t>
+      </w:r>
+      <w:proofErr w:type="spellEnd"/>
+    </w:p>
+    <w:p>
+      <w:pPr>
+        <w:pStyle w:val="ListParagraph"/>
+        <w:widowControl w:val="0"/>
+        <w:numPr>
+          <w:ilvl w:val="2"/>
+          <w:numId w:val="5"/>
+        </w:numPr>
+        <w:autoSpaceDE w:val="0"/>
+        <w:autoSpaceDN w:val="0"/>
+        <w:adjustRightInd w:val="0"/>
+        <w:rPr>
+          <w:rFonts w:ascii="Roboto" w:hAnsi="Roboto" w:cstheme="majorHAnsi"/>
+          <w:b/>
+          <w:sz w:val="21"/>
+          <w:szCs w:val="21"/>
+        </w:rPr>
+      </w:pPr>
+      <w:r>
+        <w:rPr>
+          <w:rFonts w:ascii="Roboto" w:hAnsi="Roboto" w:cstheme="majorHAnsi"/>
+          <w:sz w:val="21"/>
+          <w:szCs w:val="21"/>
+        </w:rPr>
+        <w:t>Former Science Envoy for the Department of State of the United States</w:t>
+      </w:r>
+    </w:p>
+    <w:p>
+      <w:pPr>
+        <w:pStyle w:val="ListParagraph"/>
+        <w:widowControl w:val="0"/>
+        <w:numPr>
+          <w:ilvl w:val="0"/>
+          <w:numId w:val="5"/>
+        </w:numPr>
+        <w:autoSpaceDE w:val="0"/>
+        <w:autoSpaceDN w:val="0"/>
+        <w:adjustRightInd w:val="0"/>
+        <w:rPr>
+          <w:rFonts w:ascii="Roboto" w:hAnsi="Roboto" w:cstheme="majorHAnsi"/>
+          <w:b/>
+          <w:sz w:val="21"/>
+          <w:szCs w:val="21"/>
+        </w:rPr>
+      </w:pPr>
+      <w:r>
+        <w:rPr>
+          <w:rFonts w:ascii="Roboto" w:hAnsi="Roboto" w:cstheme="majorHAnsi"/>
+          <w:b/>
+          <w:sz w:val="21"/>
+          <w:szCs w:val="21"/>
+        </w:rPr>
+        <w:t>Course Staff, CS61A – UC Berkeley</w:t>
+      </w:r>
+      <w:r>
+        <w:rPr>
+          <w:rFonts w:ascii="Roboto" w:hAnsi="Roboto" w:cstheme="majorHAnsi"/>
+          <w:b/>
+          <w:sz w:val="21"/>
+          <w:szCs w:val="21"/>
+        </w:rPr>
+        <w:tab/>
+      </w:r>
+      <w:r>
+        <w:rPr>
+          <w:rFonts w:ascii="Roboto" w:hAnsi="Roboto" w:cstheme="majorHAnsi"/>
+          <w:b/>
+          <w:sz w:val="21"/>
+          <w:szCs w:val="21"/>
+        </w:rPr>
+        <w:tab/>
+      </w:r>
+      <w:r>
+        <w:rPr>
+          <w:rFonts w:ascii="Roboto" w:hAnsi="Roboto" w:cstheme="majorHAnsi"/>
+          <w:b/>
+          <w:sz w:val="21"/>
+          <w:szCs w:val="21"/>
+        </w:rPr>
+        <w:tab/>
+      </w:r>
+      <w:r>
+        <w:rPr>
+          <w:rFonts w:ascii="Roboto" w:hAnsi="Roboto" w:cstheme="majorHAnsi"/>
+          <w:b/>
+          <w:sz w:val="21"/>
+          <w:szCs w:val="21"/>
+        </w:rPr>
+        <w:tab/>
+        <w:t>Jan 2019 – Present</w:t>
       </w:r>
     </w:p>
     <w:p>
@@ -808,17 +974,44 @@
         <w:rPr>
           <w:rFonts w:ascii="Roboto" w:hAnsi="Roboto" w:cstheme="majorHAnsi"/>
           <w:b/>
-          <w:sz w:val="22"/>
-          <w:szCs w:val="22"/>
-        </w:rPr>
-      </w:pPr>
-      <w:r>
-        <w:rPr>
-          <w:rFonts w:ascii="Roboto" w:hAnsi="Roboto" w:cstheme="majorHAnsi"/>
-          <w:sz w:val="22"/>
-          <w:szCs w:val="22"/>
-        </w:rPr>
-        <w:t>Currently working to complete existing projects and starting new ones</w:t>
+          <w:sz w:val="21"/>
+          <w:szCs w:val="21"/>
+        </w:rPr>
+      </w:pPr>
+      <w:r>
+        <w:rPr>
+          <w:rFonts w:ascii="Roboto" w:hAnsi="Roboto" w:cstheme="majorHAnsi"/>
+          <w:sz w:val="21"/>
+          <w:szCs w:val="21"/>
+        </w:rPr>
+        <w:t>Holding office hours for CS61A - The Structure and Interpretation of Computer Programs</w:t>
+      </w:r>
+    </w:p>
+    <w:p>
+      <w:pPr>
+        <w:pStyle w:val="ListParagraph"/>
+        <w:widowControl w:val="0"/>
+        <w:numPr>
+          <w:ilvl w:val="1"/>
+          <w:numId w:val="5"/>
+        </w:numPr>
+        <w:autoSpaceDE w:val="0"/>
+        <w:autoSpaceDN w:val="0"/>
+        <w:adjustRightInd w:val="0"/>
+        <w:rPr>
+          <w:rFonts w:ascii="Roboto" w:hAnsi="Roboto" w:cstheme="majorHAnsi"/>
+          <w:b/>
+          <w:sz w:val="21"/>
+          <w:szCs w:val="21"/>
+        </w:rPr>
+      </w:pPr>
+      <w:r>
+        <w:rPr>
+          <w:rFonts w:ascii="Roboto" w:hAnsi="Roboto" w:cstheme="majorHAnsi"/>
+          <w:sz w:val="21"/>
+          <w:szCs w:val="21"/>
+        </w:rPr>
+        <w:t>Assisting students during lab section to help with various questions and problems with the coursework</w:t>
       </w:r>
     </w:p>
     <w:p>
@@ -835,25 +1028,25 @@
         <w:rPr>
           <w:rFonts w:ascii="Roboto" w:hAnsi="Roboto" w:cstheme="majorHAnsi"/>
           <w:b/>
-          <w:sz w:val="22"/>
-          <w:szCs w:val="22"/>
-        </w:rPr>
-      </w:pPr>
-      <w:r>
-        <w:rPr>
-          <w:rFonts w:ascii="Roboto" w:hAnsi="Roboto" w:cstheme="majorHAnsi"/>
-          <w:b/>
-          <w:sz w:val="22"/>
-          <w:szCs w:val="22"/>
-        </w:rPr>
-        <w:t>Software Engineering Intern – Selecterra, Sunnyvale, CA</w:t>
-      </w:r>
-      <w:r>
-        <w:rPr>
-          <w:rFonts w:ascii="Roboto" w:hAnsi="Roboto" w:cstheme="majorHAnsi"/>
-          <w:b/>
-          <w:sz w:val="22"/>
-          <w:szCs w:val="22"/>
+          <w:sz w:val="21"/>
+          <w:szCs w:val="21"/>
+        </w:rPr>
+      </w:pPr>
+      <w:r>
+        <w:rPr>
+          <w:rFonts w:ascii="Roboto" w:hAnsi="Roboto" w:cstheme="majorHAnsi"/>
+          <w:b/>
+          <w:sz w:val="21"/>
+          <w:szCs w:val="21"/>
+        </w:rPr>
+        <w:t>Founder – Mango Apps, Mountain View, CA</w:t>
+      </w:r>
+      <w:r>
+        <w:rPr>
+          <w:rFonts w:ascii="Roboto" w:hAnsi="Roboto" w:cstheme="majorHAnsi"/>
+          <w:b/>
+          <w:sz w:val="21"/>
+          <w:szCs w:val="21"/>
         </w:rPr>
         <w:tab/>
       </w:r>
@@ -861,11 +1054,20 @@
         <w:rPr>
           <w:rFonts w:ascii="Roboto" w:hAnsi="Roboto" w:cstheme="majorHAnsi"/>
           <w:b/>
-          <w:sz w:val="22"/>
-          <w:szCs w:val="22"/>
+          <w:sz w:val="21"/>
+          <w:szCs w:val="21"/>
         </w:rPr>
         <w:tab/>
-        <w:t>Jun 2018 – Aug 2018</w:t>
+      </w:r>
+      <w:r>
+        <w:rPr>
+          <w:rFonts w:ascii="Roboto" w:hAnsi="Roboto" w:cstheme="majorHAnsi"/>
+          <w:b/>
+          <w:sz w:val="21"/>
+          <w:szCs w:val="21"/>
+        </w:rPr>
+        <w:tab/>
+        <w:t>Jun 2016 – Present</w:t>
       </w:r>
     </w:p>
     <w:p>
@@ -881,17 +1083,18 @@
         <w:adjustRightInd w:val="0"/>
         <w:rPr>
           <w:rFonts w:ascii="Roboto" w:hAnsi="Roboto" w:cstheme="majorHAnsi"/>
-          <w:sz w:val="22"/>
-          <w:szCs w:val="22"/>
-        </w:rPr>
-      </w:pPr>
-      <w:r>
-        <w:rPr>
-          <w:rFonts w:ascii="Roboto" w:hAnsi="Roboto" w:cstheme="majorHAnsi"/>
-          <w:sz w:val="22"/>
-          <w:szCs w:val="22"/>
-        </w:rPr>
-        <w:t>Helped integrate functionality to view current leads on a map of the territory using APEX, JavaScript, HTML/CSS, and Leaflet</w:t>
+          <w:b/>
+          <w:sz w:val="21"/>
+          <w:szCs w:val="21"/>
+        </w:rPr>
+      </w:pPr>
+      <w:r>
+        <w:rPr>
+          <w:rFonts w:ascii="Roboto" w:hAnsi="Roboto" w:cstheme="majorHAnsi"/>
+          <w:sz w:val="21"/>
+          <w:szCs w:val="21"/>
+        </w:rPr>
+        <w:t>Develop apps to solve social issues</w:t>
       </w:r>
     </w:p>
     <w:p>
@@ -907,18 +1110,74 @@
         <w:adjustRightInd w:val="0"/>
         <w:rPr>
           <w:rFonts w:ascii="Roboto" w:hAnsi="Roboto" w:cstheme="majorHAnsi"/>
-          <w:sz w:val="22"/>
-          <w:szCs w:val="22"/>
-        </w:rPr>
-      </w:pPr>
-      <w:r>
-        <w:rPr>
-          <w:rFonts w:ascii="Roboto" w:hAnsi="Roboto" w:cstheme="majorHAnsi"/>
-          <w:sz w:val="22"/>
-          <w:szCs w:val="22"/>
-        </w:rPr>
-        <w:t>Helped map territories and avoid conflicts</w:t>
-      </w:r>
+          <w:b/>
+          <w:sz w:val="21"/>
+          <w:szCs w:val="21"/>
+        </w:rPr>
+      </w:pPr>
+      <w:r>
+        <w:rPr>
+          <w:rFonts w:ascii="Roboto" w:hAnsi="Roboto" w:cstheme="majorHAnsi"/>
+          <w:sz w:val="21"/>
+          <w:szCs w:val="21"/>
+        </w:rPr>
+        <w:t>Internship program for high schoolers: Built a team of high school interns and over the course of each summer we built a new project (iOS, Android, and web) from inception to completion</w:t>
+      </w:r>
+    </w:p>
+    <w:p>
+      <w:pPr>
+        <w:pStyle w:val="ListParagraph"/>
+        <w:widowControl w:val="0"/>
+        <w:numPr>
+          <w:ilvl w:val="1"/>
+          <w:numId w:val="5"/>
+        </w:numPr>
+        <w:autoSpaceDE w:val="0"/>
+        <w:autoSpaceDN w:val="0"/>
+        <w:adjustRightInd w:val="0"/>
+        <w:rPr>
+          <w:rFonts w:ascii="Roboto" w:hAnsi="Roboto" w:cstheme="majorHAnsi"/>
+          <w:b/>
+          <w:sz w:val="21"/>
+          <w:szCs w:val="21"/>
+        </w:rPr>
+      </w:pPr>
+      <w:r>
+        <w:rPr>
+          <w:rFonts w:ascii="Roboto" w:hAnsi="Roboto" w:cstheme="majorHAnsi"/>
+          <w:sz w:val="21"/>
+          <w:szCs w:val="21"/>
+        </w:rPr>
+        <w:t>Currently working to complete existing projects and starting new ones</w:t>
+      </w:r>
+    </w:p>
+    <w:p>
+      <w:pPr>
+        <w:widowControl w:val="0"/>
+        <w:autoSpaceDE w:val="0"/>
+        <w:autoSpaceDN w:val="0"/>
+        <w:adjustRightInd w:val="0"/>
+        <w:rPr>
+          <w:rFonts w:ascii="Roboto" w:hAnsi="Roboto" w:cstheme="majorHAnsi"/>
+          <w:b/>
+          <w:sz w:val="21"/>
+          <w:szCs w:val="21"/>
+        </w:rPr>
+      </w:pPr>
+    </w:p>
+    <w:p>
+      <w:pPr>
+        <w:widowControl w:val="0"/>
+        <w:autoSpaceDE w:val="0"/>
+        <w:autoSpaceDN w:val="0"/>
+        <w:adjustRightInd w:val="0"/>
+        <w:rPr>
+          <w:rFonts w:ascii="Roboto" w:hAnsi="Roboto" w:cstheme="majorHAnsi"/>
+          <w:b/>
+          <w:sz w:val="21"/>
+          <w:szCs w:val="21"/>
+        </w:rPr>
+      </w:pPr>
     </w:p>
     <w:p>
       <w:pPr>
@@ -934,36 +1193,149 @@
         <w:rPr>
           <w:rFonts w:ascii="Roboto" w:hAnsi="Roboto" w:cstheme="majorHAnsi"/>
           <w:b/>
-          <w:sz w:val="22"/>
-          <w:szCs w:val="22"/>
-        </w:rPr>
-      </w:pPr>
-      <w:r>
-        <w:rPr>
-          <w:rFonts w:ascii="Roboto" w:hAnsi="Roboto" w:cstheme="majorHAnsi"/>
-          <w:b/>
-          <w:sz w:val="22"/>
-          <w:szCs w:val="22"/>
-        </w:rPr>
+          <w:sz w:val="21"/>
+          <w:szCs w:val="21"/>
+        </w:rPr>
+      </w:pPr>
+      <w:r>
+        <w:rPr>
+          <w:rFonts w:ascii="Roboto" w:hAnsi="Roboto" w:cstheme="majorHAnsi"/>
+          <w:b/>
+          <w:sz w:val="21"/>
+          <w:szCs w:val="21"/>
+        </w:rPr>
+        <w:lastRenderedPageBreak/>
         <w:t xml:space="preserve">Software Engineering Intern – </w:t>
       </w:r>
+      <w:proofErr w:type="spellStart"/>
+      <w:r>
+        <w:rPr>
+          <w:rFonts w:ascii="Roboto" w:hAnsi="Roboto" w:cstheme="majorHAnsi"/>
+          <w:b/>
+          <w:sz w:val="21"/>
+          <w:szCs w:val="21"/>
+        </w:rPr>
+        <w:t>Selecterra</w:t>
+      </w:r>
+      <w:proofErr w:type="spellEnd"/>
+      <w:r>
+        <w:rPr>
+          <w:rFonts w:ascii="Roboto" w:hAnsi="Roboto" w:cstheme="majorHAnsi"/>
+          <w:b/>
+          <w:sz w:val="21"/>
+          <w:szCs w:val="21"/>
+        </w:rPr>
+        <w:t>, Sunnyvale, CA</w:t>
+      </w:r>
+      <w:r>
+        <w:rPr>
+          <w:rFonts w:ascii="Roboto" w:hAnsi="Roboto" w:cstheme="majorHAnsi"/>
+          <w:b/>
+          <w:sz w:val="21"/>
+          <w:szCs w:val="21"/>
+        </w:rPr>
+        <w:tab/>
+        <w:t>Jun 2018 – Aug 2018</w:t>
+      </w:r>
+    </w:p>
+    <w:p>
+      <w:pPr>
+        <w:pStyle w:val="ListParagraph"/>
+        <w:widowControl w:val="0"/>
+        <w:numPr>
+          <w:ilvl w:val="1"/>
+          <w:numId w:val="5"/>
+        </w:numPr>
+        <w:autoSpaceDE w:val="0"/>
+        <w:autoSpaceDN w:val="0"/>
+        <w:adjustRightInd w:val="0"/>
+        <w:rPr>
+          <w:rFonts w:ascii="Roboto" w:hAnsi="Roboto" w:cstheme="majorHAnsi"/>
+          <w:sz w:val="21"/>
+          <w:szCs w:val="21"/>
+        </w:rPr>
+      </w:pPr>
+      <w:r>
+        <w:rPr>
+          <w:rFonts w:ascii="Roboto" w:hAnsi="Roboto" w:cstheme="majorHAnsi"/>
+          <w:sz w:val="21"/>
+          <w:szCs w:val="21"/>
+        </w:rPr>
+        <w:t>Helped integrate functionality to view current leads on a map of the territory using APEX, JavaScript, HTML/CSS, and Leaflet</w:t>
+      </w:r>
+    </w:p>
+    <w:p>
+      <w:pPr>
+        <w:pStyle w:val="ListParagraph"/>
+        <w:widowControl w:val="0"/>
+        <w:numPr>
+          <w:ilvl w:val="1"/>
+          <w:numId w:val="5"/>
+        </w:numPr>
+        <w:autoSpaceDE w:val="0"/>
+        <w:autoSpaceDN w:val="0"/>
+        <w:adjustRightInd w:val="0"/>
+        <w:rPr>
+          <w:rFonts w:ascii="Roboto" w:hAnsi="Roboto" w:cstheme="majorHAnsi"/>
+          <w:sz w:val="21"/>
+          <w:szCs w:val="21"/>
+        </w:rPr>
+      </w:pPr>
+      <w:r>
+        <w:rPr>
+          <w:rFonts w:ascii="Roboto" w:hAnsi="Roboto" w:cstheme="majorHAnsi"/>
+          <w:sz w:val="21"/>
+          <w:szCs w:val="21"/>
+        </w:rPr>
+        <w:t>Helped map territories and avoid conflicts</w:t>
+      </w:r>
+    </w:p>
+    <w:p>
+      <w:pPr>
+        <w:pStyle w:val="ListParagraph"/>
+        <w:widowControl w:val="0"/>
+        <w:numPr>
+          <w:ilvl w:val="0"/>
+          <w:numId w:val="5"/>
+        </w:numPr>
+        <w:autoSpaceDE w:val="0"/>
+        <w:autoSpaceDN w:val="0"/>
+        <w:adjustRightInd w:val="0"/>
+        <w:rPr>
+          <w:rFonts w:ascii="Roboto" w:hAnsi="Roboto" w:cstheme="majorHAnsi"/>
+          <w:b/>
+          <w:sz w:val="21"/>
+          <w:szCs w:val="21"/>
+        </w:rPr>
+      </w:pPr>
+      <w:r>
+        <w:rPr>
+          <w:rFonts w:ascii="Roboto" w:hAnsi="Roboto" w:cstheme="majorHAnsi"/>
+          <w:b/>
+          <w:sz w:val="21"/>
+          <w:szCs w:val="21"/>
+        </w:rPr>
+        <w:t xml:space="preserve">Software Engineering Intern – </w:t>
+      </w:r>
       <w:hyperlink r:id="rId17" w:history="1">
+        <w:proofErr w:type="spellStart"/>
         <w:r>
           <w:rPr>
             <w:rStyle w:val="Hyperlink"/>
             <w:rFonts w:ascii="Roboto" w:hAnsi="Roboto" w:cstheme="majorHAnsi"/>
-            <w:sz w:val="22"/>
-            <w:szCs w:val="22"/>
+            <w:sz w:val="21"/>
+            <w:szCs w:val="21"/>
           </w:rPr>
           <w:t>LeanData</w:t>
         </w:r>
+        <w:proofErr w:type="spellEnd"/>
       </w:hyperlink>
       <w:r>
         <w:rPr>
           <w:rFonts w:ascii="Roboto" w:hAnsi="Roboto" w:cstheme="majorHAnsi"/>
           <w:b/>
-          <w:sz w:val="22"/>
-          <w:szCs w:val="22"/>
+          <w:sz w:val="21"/>
+          <w:szCs w:val="21"/>
         </w:rPr>
         <w:t>, Sunnyvale, CA</w:t>
       </w:r>
@@ -971,17 +1343,8 @@
         <w:rPr>
           <w:rFonts w:ascii="Roboto" w:hAnsi="Roboto" w:cstheme="majorHAnsi"/>
           <w:b/>
-          <w:sz w:val="22"/>
-          <w:szCs w:val="22"/>
-        </w:rPr>
-        <w:tab/>
-      </w:r>
-      <w:r>
-        <w:rPr>
-          <w:rFonts w:ascii="Roboto" w:hAnsi="Roboto" w:cstheme="majorHAnsi"/>
-          <w:b/>
-          <w:sz w:val="22"/>
-          <w:szCs w:val="22"/>
+          <w:sz w:val="21"/>
+          <w:szCs w:val="21"/>
         </w:rPr>
         <w:tab/>
         <w:t>Jun 2017 – Aug 2017</w:t>
@@ -1000,15 +1363,15 @@
         <w:adjustRightInd w:val="0"/>
         <w:rPr>
           <w:rFonts w:ascii="Roboto" w:hAnsi="Roboto" w:cstheme="majorHAnsi"/>
-          <w:sz w:val="22"/>
-          <w:szCs w:val="22"/>
-        </w:rPr>
-      </w:pPr>
-      <w:r>
-        <w:rPr>
-          <w:rFonts w:ascii="Roboto" w:hAnsi="Roboto" w:cstheme="majorHAnsi"/>
-          <w:sz w:val="22"/>
-          <w:szCs w:val="22"/>
+          <w:sz w:val="21"/>
+          <w:szCs w:val="21"/>
+        </w:rPr>
+      </w:pPr>
+      <w:r>
+        <w:rPr>
+          <w:rFonts w:ascii="Roboto" w:hAnsi="Roboto" w:cstheme="majorHAnsi"/>
+          <w:sz w:val="21"/>
+          <w:szCs w:val="21"/>
         </w:rPr>
         <w:t>Learned the Agile development methodology and participated in daily SCRUM calls</w:t>
       </w:r>
@@ -1026,15 +1389,15 @@
         <w:adjustRightInd w:val="0"/>
         <w:rPr>
           <w:rFonts w:ascii="Roboto" w:hAnsi="Roboto" w:cstheme="majorHAnsi"/>
-          <w:sz w:val="22"/>
-          <w:szCs w:val="22"/>
-        </w:rPr>
-      </w:pPr>
-      <w:r>
-        <w:rPr>
-          <w:rFonts w:ascii="Roboto" w:hAnsi="Roboto" w:cstheme="majorHAnsi"/>
-          <w:sz w:val="22"/>
-          <w:szCs w:val="22"/>
+          <w:sz w:val="21"/>
+          <w:szCs w:val="21"/>
+        </w:rPr>
+      </w:pPr>
+      <w:r>
+        <w:rPr>
+          <w:rFonts w:ascii="Roboto" w:hAnsi="Roboto" w:cstheme="majorHAnsi"/>
+          <w:sz w:val="21"/>
+          <w:szCs w:val="21"/>
         </w:rPr>
         <w:t>Designed and developed the capability to cap the number of leads to be run through the round robin, to only allow leads to be run during working hours, the ability to round robin a custom field, and fixing the existing production defects. Backend was built using APEX and frontend using JavaScript and HTML/CSS</w:t>
       </w:r>
@@ -1047,32 +1410,31 @@
         <w:adjustRightInd w:val="0"/>
         <w:rPr>
           <w:rFonts w:ascii="Roboto" w:hAnsi="Roboto" w:cstheme="majorHAnsi"/>
-          <w:sz w:val="22"/>
-          <w:szCs w:val="22"/>
-        </w:rPr>
-      </w:pPr>
-    </w:p>
-    <w:p>
-      <w:pPr>
-        <w:widowControl w:val="0"/>
-        <w:autoSpaceDE w:val="0"/>
-        <w:autoSpaceDN w:val="0"/>
-        <w:adjustRightInd w:val="0"/>
-        <w:rPr>
-          <w:rFonts w:ascii="Roboto" w:hAnsi="Roboto" w:cstheme="majorHAnsi"/>
-          <w:b/>
-          <w:sz w:val="22"/>
-          <w:szCs w:val="22"/>
-        </w:rPr>
-      </w:pPr>
-      <w:r>
-        <w:rPr>
-          <w:rFonts w:ascii="Roboto" w:hAnsi="Roboto" w:cstheme="majorHAnsi"/>
-          <w:b/>
-          <w:sz w:val="22"/>
-          <w:szCs w:val="22"/>
-        </w:rPr>
-        <w:lastRenderedPageBreak/>
+          <w:sz w:val="21"/>
+          <w:szCs w:val="21"/>
+        </w:rPr>
+      </w:pPr>
+    </w:p>
+    <w:p>
+      <w:pPr>
+        <w:widowControl w:val="0"/>
+        <w:autoSpaceDE w:val="0"/>
+        <w:autoSpaceDN w:val="0"/>
+        <w:adjustRightInd w:val="0"/>
+        <w:rPr>
+          <w:rFonts w:ascii="Roboto" w:hAnsi="Roboto" w:cstheme="majorHAnsi"/>
+          <w:b/>
+          <w:sz w:val="21"/>
+          <w:szCs w:val="21"/>
+        </w:rPr>
+      </w:pPr>
+      <w:r>
+        <w:rPr>
+          <w:rFonts w:ascii="Roboto" w:hAnsi="Roboto" w:cstheme="majorHAnsi"/>
+          <w:b/>
+          <w:sz w:val="21"/>
+          <w:szCs w:val="21"/>
+        </w:rPr>
         <w:t>PROJECTS</w:t>
       </w:r>
     </w:p>
@@ -1089,8 +1451,196 @@
         <w:adjustRightInd w:val="0"/>
         <w:rPr>
           <w:rFonts w:ascii="Roboto" w:hAnsi="Roboto" w:cstheme="majorHAnsi"/>
-          <w:sz w:val="22"/>
-          <w:szCs w:val="22"/>
+          <w:sz w:val="21"/>
+          <w:szCs w:val="21"/>
+        </w:rPr>
+      </w:pPr>
+      <w:proofErr w:type="spellStart"/>
+      <w:r>
+        <w:rPr>
+          <w:rFonts w:ascii="Roboto" w:hAnsi="Roboto" w:cstheme="majorHAnsi"/>
+          <w:b/>
+          <w:sz w:val="21"/>
+          <w:szCs w:val="21"/>
+        </w:rPr>
+        <w:t>DeWaste</w:t>
+      </w:r>
+      <w:proofErr w:type="spellEnd"/>
+      <w:r>
+        <w:rPr>
+          <w:rFonts w:ascii="Roboto" w:hAnsi="Roboto" w:cstheme="majorHAnsi"/>
+          <w:sz w:val="21"/>
+          <w:szCs w:val="21"/>
+        </w:rPr>
+        <w:t xml:space="preserve">: Won </w:t>
+      </w:r>
+      <w:r>
+        <w:rPr>
+          <w:rFonts w:ascii="Roboto" w:hAnsi="Roboto" w:cstheme="majorHAnsi"/>
+          <w:b/>
+          <w:sz w:val="21"/>
+          <w:szCs w:val="21"/>
+        </w:rPr>
+        <w:t>Fellowship</w:t>
+      </w:r>
+      <w:r>
+        <w:rPr>
+          <w:rFonts w:ascii="Roboto" w:hAnsi="Roboto" w:cstheme="majorHAnsi"/>
+          <w:sz w:val="21"/>
+          <w:szCs w:val="21"/>
+        </w:rPr>
+        <w:t xml:space="preserve"> (UC’s incubation program) at Cal Hacks and received $1000 in funding plus admittance into a 12-week mentorship program to take </w:t>
+      </w:r>
+      <w:proofErr w:type="spellStart"/>
+      <w:r>
+        <w:rPr>
+          <w:rFonts w:ascii="Roboto" w:hAnsi="Roboto" w:cstheme="majorHAnsi"/>
+          <w:sz w:val="21"/>
+          <w:szCs w:val="21"/>
+        </w:rPr>
+        <w:t>DeWaste</w:t>
+      </w:r>
+      <w:proofErr w:type="spellEnd"/>
+      <w:r>
+        <w:rPr>
+          <w:rFonts w:ascii="Roboto" w:hAnsi="Roboto" w:cstheme="majorHAnsi"/>
+          <w:sz w:val="21"/>
+          <w:szCs w:val="21"/>
+        </w:rPr>
+        <w:t xml:space="preserve"> further. Its built using Raspberry Pi, Camera, and a web app to take photos of the trash every couple </w:t>
+      </w:r>
+      <w:proofErr w:type="gramStart"/>
+      <w:r>
+        <w:rPr>
+          <w:rFonts w:ascii="Roboto" w:hAnsi="Roboto" w:cstheme="majorHAnsi"/>
+          <w:sz w:val="21"/>
+          <w:szCs w:val="21"/>
+        </w:rPr>
+        <w:t>minutes</w:t>
+      </w:r>
+      <w:proofErr w:type="gramEnd"/>
+      <w:r>
+        <w:rPr>
+          <w:rFonts w:ascii="Roboto" w:hAnsi="Roboto" w:cstheme="majorHAnsi"/>
+          <w:sz w:val="21"/>
+          <w:szCs w:val="21"/>
+        </w:rPr>
+        <w:t xml:space="preserve"> and analyze the photos to figure out what was being thrown away the most. Approved to run a pilot program with UC’s cafeteria to reduce waste</w:t>
+      </w:r>
+    </w:p>
+    <w:p>
+      <w:pPr>
+        <w:pStyle w:val="ListParagraph"/>
+        <w:widowControl w:val="0"/>
+        <w:numPr>
+          <w:ilvl w:val="0"/>
+          <w:numId w:val="12"/>
+        </w:numPr>
+        <w:autoSpaceDE w:val="0"/>
+        <w:autoSpaceDN w:val="0"/>
+        <w:adjustRightInd w:val="0"/>
+        <w:rPr>
+          <w:rFonts w:ascii="Roboto" w:hAnsi="Roboto" w:cstheme="majorHAnsi"/>
+          <w:sz w:val="21"/>
+          <w:szCs w:val="21"/>
+        </w:rPr>
+      </w:pPr>
+      <w:proofErr w:type="spellStart"/>
+      <w:r>
+        <w:rPr>
+          <w:rFonts w:ascii="Roboto" w:hAnsi="Roboto" w:cstheme="majorHAnsi"/>
+          <w:b/>
+          <w:sz w:val="21"/>
+          <w:szCs w:val="21"/>
+        </w:rPr>
+        <w:t>TrashCam</w:t>
+      </w:r>
+      <w:proofErr w:type="spellEnd"/>
+      <w:r>
+        <w:rPr>
+          <w:rFonts w:ascii="Roboto" w:hAnsi="Roboto" w:cstheme="majorHAnsi"/>
+          <w:sz w:val="21"/>
+          <w:szCs w:val="21"/>
+        </w:rPr>
+        <w:t>:</w:t>
+      </w:r>
+      <w:r>
+        <w:rPr>
+          <w:rFonts w:ascii="Roboto" w:hAnsi="Roboto" w:cstheme="majorHAnsi"/>
+          <w:sz w:val="21"/>
+          <w:szCs w:val="21"/>
+        </w:rPr>
+        <w:t xml:space="preserve"> Won 5 Prizes at LA Hacks. It’s a self-sorting trash can which takes a photo of the item and then sorts the trash into its respective bin. We used a Raspberry Pi connected to a camera and servos in a cardboard box. The web app and mobile app was build using ReactJS and React Native.</w:t>
+      </w:r>
+    </w:p>
+    <w:p>
+      <w:pPr>
+        <w:pStyle w:val="ListParagraph"/>
+        <w:widowControl w:val="0"/>
+        <w:numPr>
+          <w:ilvl w:val="0"/>
+          <w:numId w:val="12"/>
+        </w:numPr>
+        <w:autoSpaceDE w:val="0"/>
+        <w:autoSpaceDN w:val="0"/>
+        <w:adjustRightInd w:val="0"/>
+        <w:rPr>
+          <w:rFonts w:ascii="Roboto" w:hAnsi="Roboto" w:cstheme="majorHAnsi"/>
+          <w:sz w:val="21"/>
+          <w:szCs w:val="21"/>
+        </w:rPr>
+      </w:pPr>
+      <w:r>
+        <w:rPr>
+          <w:rFonts w:ascii="Roboto" w:hAnsi="Roboto" w:cstheme="majorHAnsi"/>
+          <w:b/>
+          <w:sz w:val="21"/>
+          <w:szCs w:val="21"/>
+        </w:rPr>
+        <w:t>Scheme interpreter</w:t>
+      </w:r>
+      <w:r>
+        <w:rPr>
+          <w:rFonts w:ascii="Roboto" w:hAnsi="Roboto" w:cstheme="majorHAnsi"/>
+          <w:sz w:val="21"/>
+          <w:szCs w:val="21"/>
+        </w:rPr>
+        <w:t xml:space="preserve">: Scheme is a LISP language and I wrote an interpreter in Python to evaluate Scheme code using the methodology of a Read </w:t>
+      </w:r>
+      <w:proofErr w:type="spellStart"/>
+      <w:r>
+        <w:rPr>
+          <w:rFonts w:ascii="Roboto" w:hAnsi="Roboto" w:cstheme="majorHAnsi"/>
+          <w:sz w:val="21"/>
+          <w:szCs w:val="21"/>
+        </w:rPr>
+        <w:t>Eval</w:t>
+      </w:r>
+      <w:proofErr w:type="spellEnd"/>
+      <w:r>
+        <w:rPr>
+          <w:rFonts w:ascii="Roboto" w:hAnsi="Roboto" w:cstheme="majorHAnsi"/>
+          <w:sz w:val="21"/>
+          <w:szCs w:val="21"/>
+        </w:rPr>
+        <w:t xml:space="preserve"> Print Loop (REPL)</w:t>
+      </w:r>
+    </w:p>
+    <w:p>
+      <w:pPr>
+        <w:pStyle w:val="ListParagraph"/>
+        <w:widowControl w:val="0"/>
+        <w:numPr>
+          <w:ilvl w:val="0"/>
+          <w:numId w:val="12"/>
+        </w:numPr>
+        <w:autoSpaceDE w:val="0"/>
+        <w:autoSpaceDN w:val="0"/>
+        <w:adjustRightInd w:val="0"/>
+        <w:rPr>
+          <w:rFonts w:ascii="Roboto" w:hAnsi="Roboto" w:cstheme="majorHAnsi"/>
+          <w:sz w:val="21"/>
+          <w:szCs w:val="21"/>
         </w:rPr>
       </w:pPr>
       <w:hyperlink r:id="rId18" w:history="1">
@@ -1099,36 +1649,28 @@
             <w:rStyle w:val="Hyperlink"/>
             <w:rFonts w:ascii="Roboto" w:hAnsi="Roboto" w:cstheme="majorHAnsi"/>
             <w:b/>
-            <w:sz w:val="22"/>
-            <w:szCs w:val="22"/>
+            <w:sz w:val="21"/>
+            <w:szCs w:val="21"/>
           </w:rPr>
-          <w:t>Wasteshot</w:t>
+          <w:t>College App Planner</w:t>
         </w:r>
       </w:hyperlink>
       <w:r>
         <w:rPr>
           <w:rFonts w:ascii="Roboto" w:hAnsi="Roboto" w:cstheme="majorHAnsi"/>
-          <w:sz w:val="22"/>
-          <w:szCs w:val="22"/>
-        </w:rPr>
-        <w:t xml:space="preserve">: Won </w:t>
-      </w:r>
-      <w:r>
-        <w:rPr>
-          <w:rFonts w:ascii="Roboto" w:hAnsi="Roboto" w:cstheme="majorHAnsi"/>
-          <w:b/>
-          <w:sz w:val="22"/>
-          <w:szCs w:val="22"/>
-        </w:rPr>
-        <w:t>Fellowship</w:t>
-      </w:r>
-      <w:r>
-        <w:rPr>
-          <w:rFonts w:ascii="Roboto" w:hAnsi="Roboto" w:cstheme="majorHAnsi"/>
-          <w:sz w:val="22"/>
-          <w:szCs w:val="22"/>
-        </w:rPr>
-        <w:t xml:space="preserve"> (UC’s incubation program) at Cal Hacks and received $1000 in funding plus admittance into a 12-week mentorship program to take Wasteshot further. Its built using Raspberry Pi, Camera, and a web app to take photos of the trash every couple minutes and analyze the photos to figure out what was being thrown away the most. Approved to run a pilot program with UC’s cafeteria to reduce waste</w:t>
+          <w:sz w:val="21"/>
+          <w:szCs w:val="21"/>
+        </w:rPr>
+        <w:t>: Created a free web app for high schoo</w:t>
+      </w:r>
+      <w:r>
+        <w:rPr>
+          <w:rFonts w:ascii="Roboto" w:hAnsi="Roboto" w:cstheme="majorHAnsi"/>
+          <w:sz w:val="21"/>
+          <w:szCs w:val="21"/>
+        </w:rPr>
+        <w:softHyphen/>
+        <w:t>l seniors to select colleges and plan your college apps, currently being used by MVHS and other users</w:t>
       </w:r>
     </w:p>
     <w:p>
@@ -1144,26 +1686,82 @@
         <w:adjustRightInd w:val="0"/>
         <w:rPr>
           <w:rFonts w:ascii="Roboto" w:hAnsi="Roboto" w:cstheme="majorHAnsi"/>
-          <w:sz w:val="22"/>
-          <w:szCs w:val="22"/>
-        </w:rPr>
-      </w:pPr>
-      <w:r>
-        <w:rPr>
-          <w:rFonts w:ascii="Roboto" w:hAnsi="Roboto" w:cstheme="majorHAnsi"/>
-          <w:b/>
-          <w:sz w:val="22"/>
-          <w:szCs w:val="22"/>
-        </w:rPr>
-        <w:t>Scheme interpreter</w:t>
-      </w:r>
-      <w:r>
-        <w:rPr>
-          <w:rFonts w:ascii="Roboto" w:hAnsi="Roboto" w:cstheme="majorHAnsi"/>
-          <w:sz w:val="22"/>
-          <w:szCs w:val="22"/>
-        </w:rPr>
-        <w:t>: Scheme is a LISP language and I wrote an interpreter in Python to evaluate Scheme code using the methodology of a Read Eval Print Loop (REPL)</w:t>
+          <w:sz w:val="21"/>
+          <w:szCs w:val="21"/>
+        </w:rPr>
+      </w:pPr>
+      <w:proofErr w:type="spellStart"/>
+      <w:r>
+        <w:rPr>
+          <w:rFonts w:ascii="Roboto" w:hAnsi="Roboto" w:cstheme="majorHAnsi"/>
+          <w:b/>
+          <w:sz w:val="21"/>
+          <w:szCs w:val="21"/>
+        </w:rPr>
+        <w:t>RoBotany</w:t>
+      </w:r>
+      <w:proofErr w:type="spellEnd"/>
+      <w:r>
+        <w:rPr>
+          <w:rFonts w:ascii="Roboto" w:hAnsi="Roboto" w:cstheme="majorHAnsi"/>
+          <w:sz w:val="21"/>
+          <w:szCs w:val="21"/>
+        </w:rPr>
+        <w:t xml:space="preserve">: Won </w:t>
+      </w:r>
+      <w:r>
+        <w:rPr>
+          <w:rFonts w:ascii="Roboto" w:hAnsi="Roboto" w:cstheme="majorHAnsi"/>
+          <w:b/>
+          <w:sz w:val="21"/>
+          <w:szCs w:val="21"/>
+        </w:rPr>
+        <w:t>1</w:t>
+      </w:r>
+      <w:r>
+        <w:rPr>
+          <w:rFonts w:ascii="Roboto" w:hAnsi="Roboto" w:cstheme="majorHAnsi"/>
+          <w:b/>
+          <w:sz w:val="21"/>
+          <w:szCs w:val="21"/>
+          <w:vertAlign w:val="superscript"/>
+        </w:rPr>
+        <w:t>st</w:t>
+      </w:r>
+      <w:r>
+        <w:rPr>
+          <w:rFonts w:ascii="Roboto" w:hAnsi="Roboto" w:cstheme="majorHAnsi"/>
+          <w:b/>
+          <w:sz w:val="21"/>
+          <w:szCs w:val="21"/>
+        </w:rPr>
+        <w:t xml:space="preserve"> Place</w:t>
+      </w:r>
+      <w:r>
+        <w:rPr>
+          <w:rFonts w:ascii="Roboto" w:hAnsi="Roboto" w:cstheme="majorHAnsi"/>
+          <w:sz w:val="21"/>
+          <w:szCs w:val="21"/>
+        </w:rPr>
+        <w:t xml:space="preserve"> at Los Altos Hacks. This project is to improve results of home gardening. We designed our own sensors to monitor real-time moisture levels using a mobile app. This project was built using Raspberry Pi, phone camera, Google Vision, and the iOS app uses </w:t>
+      </w:r>
+      <w:proofErr w:type="spellStart"/>
+      <w:r>
+        <w:rPr>
+          <w:rFonts w:ascii="Roboto" w:hAnsi="Roboto" w:cstheme="majorHAnsi"/>
+          <w:sz w:val="21"/>
+          <w:szCs w:val="21"/>
+        </w:rPr>
+        <w:t>ARKit</w:t>
+      </w:r>
+      <w:proofErr w:type="spellEnd"/>
+      <w:r>
+        <w:rPr>
+          <w:rFonts w:ascii="Roboto" w:hAnsi="Roboto" w:cstheme="majorHAnsi"/>
+          <w:sz w:val="21"/>
+          <w:szCs w:val="21"/>
+        </w:rPr>
+        <w:t xml:space="preserve"> and location services</w:t>
       </w:r>
     </w:p>
     <w:p>
@@ -1179,342 +1777,374 @@
         <w:adjustRightInd w:val="0"/>
         <w:rPr>
           <w:rFonts w:ascii="Roboto" w:hAnsi="Roboto" w:cstheme="majorHAnsi"/>
-          <w:sz w:val="22"/>
-          <w:szCs w:val="22"/>
+          <w:sz w:val="21"/>
+          <w:szCs w:val="21"/>
+        </w:rPr>
+      </w:pPr>
+      <w:r>
+        <w:rPr>
+          <w:rFonts w:ascii="Roboto" w:hAnsi="Roboto" w:cstheme="majorHAnsi"/>
+          <w:b/>
+          <w:sz w:val="21"/>
+          <w:szCs w:val="21"/>
+        </w:rPr>
+        <w:t>Droid Control</w:t>
+      </w:r>
+      <w:r>
+        <w:rPr>
+          <w:rFonts w:ascii="Roboto" w:hAnsi="Roboto" w:cstheme="majorHAnsi"/>
+          <w:sz w:val="21"/>
+          <w:szCs w:val="21"/>
+        </w:rPr>
+        <w:t xml:space="preserve">: Won </w:t>
+      </w:r>
+      <w:r>
+        <w:rPr>
+          <w:rFonts w:ascii="Roboto" w:hAnsi="Roboto" w:cstheme="majorHAnsi"/>
+          <w:b/>
+          <w:sz w:val="21"/>
+          <w:szCs w:val="21"/>
+        </w:rPr>
+        <w:t xml:space="preserve">Top 3 </w:t>
+      </w:r>
+      <w:r>
+        <w:rPr>
+          <w:rFonts w:ascii="Roboto" w:hAnsi="Roboto" w:cstheme="majorHAnsi"/>
+          <w:sz w:val="21"/>
+          <w:szCs w:val="21"/>
+        </w:rPr>
+        <w:t xml:space="preserve">at Menlo Hacks. The objective of this project was to help kids learn to program without having to buy a third-party tool. The iOS app uses </w:t>
+      </w:r>
+      <w:proofErr w:type="spellStart"/>
+      <w:r>
+        <w:rPr>
+          <w:rFonts w:ascii="Roboto" w:hAnsi="Roboto" w:cstheme="majorHAnsi"/>
+          <w:sz w:val="21"/>
+          <w:szCs w:val="21"/>
+        </w:rPr>
+        <w:t>ARKit</w:t>
+      </w:r>
+      <w:proofErr w:type="spellEnd"/>
+      <w:r>
+        <w:rPr>
+          <w:rFonts w:ascii="Roboto" w:hAnsi="Roboto" w:cstheme="majorHAnsi"/>
+          <w:sz w:val="21"/>
+          <w:szCs w:val="21"/>
+        </w:rPr>
+        <w:t xml:space="preserve"> to display a maze with your player in Augmented Reality (AR) and in the web app, you could design a custom level </w:t>
+      </w:r>
+    </w:p>
+    <w:p>
+      <w:pPr>
+        <w:pStyle w:val="ListParagraph"/>
+        <w:widowControl w:val="0"/>
+        <w:numPr>
+          <w:ilvl w:val="0"/>
+          <w:numId w:val="12"/>
+        </w:numPr>
+        <w:autoSpaceDE w:val="0"/>
+        <w:autoSpaceDN w:val="0"/>
+        <w:adjustRightInd w:val="0"/>
+        <w:rPr>
+          <w:rFonts w:ascii="Roboto" w:hAnsi="Roboto" w:cstheme="majorHAnsi"/>
+          <w:sz w:val="21"/>
+          <w:szCs w:val="21"/>
+        </w:rPr>
+      </w:pPr>
+      <w:proofErr w:type="spellStart"/>
+      <w:r>
+        <w:rPr>
+          <w:rFonts w:ascii="Roboto" w:hAnsi="Roboto" w:cstheme="majorHAnsi"/>
+          <w:b/>
+          <w:sz w:val="21"/>
+          <w:szCs w:val="21"/>
+        </w:rPr>
+        <w:t>Auxilium</w:t>
+      </w:r>
+      <w:proofErr w:type="spellEnd"/>
+      <w:r>
+        <w:rPr>
+          <w:rFonts w:ascii="Roboto" w:hAnsi="Roboto" w:cstheme="majorHAnsi"/>
+          <w:b/>
+          <w:sz w:val="21"/>
+          <w:szCs w:val="21"/>
+        </w:rPr>
+        <w:t xml:space="preserve"> Health</w:t>
+      </w:r>
+      <w:r>
+        <w:rPr>
+          <w:rFonts w:ascii="Roboto" w:hAnsi="Roboto" w:cstheme="majorHAnsi"/>
+          <w:sz w:val="21"/>
+          <w:szCs w:val="21"/>
+        </w:rPr>
+        <w:t xml:space="preserve">: Awarded </w:t>
+      </w:r>
+      <w:r>
+        <w:rPr>
+          <w:rFonts w:ascii="Roboto" w:hAnsi="Roboto" w:cstheme="majorHAnsi"/>
+          <w:b/>
+          <w:sz w:val="21"/>
+          <w:szCs w:val="21"/>
+        </w:rPr>
+        <w:t>1</w:t>
+      </w:r>
+      <w:r>
+        <w:rPr>
+          <w:rFonts w:ascii="Roboto" w:hAnsi="Roboto" w:cstheme="majorHAnsi"/>
+          <w:b/>
+          <w:sz w:val="21"/>
+          <w:szCs w:val="21"/>
+          <w:vertAlign w:val="superscript"/>
+        </w:rPr>
+        <w:t>st</w:t>
+      </w:r>
+      <w:r>
+        <w:rPr>
+          <w:rFonts w:ascii="Roboto" w:hAnsi="Roboto" w:cstheme="majorHAnsi"/>
+          <w:b/>
+          <w:sz w:val="21"/>
+          <w:szCs w:val="21"/>
+        </w:rPr>
+        <w:t xml:space="preserve"> Place</w:t>
+      </w:r>
+      <w:r>
+        <w:rPr>
+          <w:rFonts w:ascii="Roboto" w:hAnsi="Roboto" w:cstheme="majorHAnsi"/>
+          <w:sz w:val="21"/>
+          <w:szCs w:val="21"/>
+        </w:rPr>
+        <w:t xml:space="preserve"> in the Mountain View App Competition. It reminds a patient to take the medicine on time. Patient could take a photo of the medication label to analyze the text using Google Cloud Vision, so you know exactly when to take a medication</w:t>
+      </w:r>
+    </w:p>
+    <w:p>
+      <w:pPr>
+        <w:pStyle w:val="ListParagraph"/>
+        <w:widowControl w:val="0"/>
+        <w:numPr>
+          <w:ilvl w:val="0"/>
+          <w:numId w:val="12"/>
+        </w:numPr>
+        <w:autoSpaceDE w:val="0"/>
+        <w:autoSpaceDN w:val="0"/>
+        <w:adjustRightInd w:val="0"/>
+        <w:rPr>
+          <w:rFonts w:ascii="Roboto" w:hAnsi="Roboto" w:cstheme="majorHAnsi"/>
+          <w:sz w:val="21"/>
+          <w:szCs w:val="21"/>
+        </w:rPr>
+      </w:pPr>
+      <w:r>
+        <w:rPr>
+          <w:rFonts w:ascii="Roboto" w:hAnsi="Roboto" w:cstheme="majorHAnsi"/>
+          <w:b/>
+          <w:sz w:val="21"/>
+          <w:szCs w:val="21"/>
+        </w:rPr>
+        <w:t>Mountain View Art</w:t>
+      </w:r>
+      <w:r>
+        <w:rPr>
+          <w:rFonts w:ascii="Roboto" w:hAnsi="Roboto" w:cstheme="majorHAnsi"/>
+          <w:sz w:val="21"/>
+          <w:szCs w:val="21"/>
+        </w:rPr>
+        <w:t xml:space="preserve">: Selected among the </w:t>
+      </w:r>
+      <w:r>
+        <w:rPr>
+          <w:rFonts w:ascii="Roboto" w:hAnsi="Roboto" w:cstheme="majorHAnsi"/>
+          <w:b/>
+          <w:sz w:val="21"/>
+          <w:szCs w:val="21"/>
+        </w:rPr>
+        <w:t>top ten</w:t>
+      </w:r>
+      <w:r>
+        <w:rPr>
+          <w:rFonts w:ascii="Roboto" w:hAnsi="Roboto" w:cstheme="majorHAnsi"/>
+          <w:sz w:val="21"/>
+          <w:szCs w:val="21"/>
+        </w:rPr>
+        <w:t xml:space="preserve"> in Mountain View App Challenge and recognized by </w:t>
+      </w:r>
+      <w:r>
+        <w:rPr>
+          <w:rFonts w:ascii="Roboto" w:hAnsi="Roboto" w:cstheme="majorHAnsi"/>
+          <w:b/>
+          <w:sz w:val="21"/>
+          <w:szCs w:val="21"/>
+        </w:rPr>
+        <w:t xml:space="preserve">Mayor </w:t>
+      </w:r>
+      <w:r>
+        <w:rPr>
+          <w:rFonts w:ascii="Roboto" w:hAnsi="Roboto" w:cstheme="majorHAnsi"/>
+          <w:sz w:val="21"/>
+          <w:szCs w:val="21"/>
+        </w:rPr>
+        <w:t>of City of Mountain View. The app showcases citywide artwork using the Google Maps API and an XML database</w:t>
+      </w:r>
+    </w:p>
+    <w:p>
+      <w:pPr>
+        <w:pStyle w:val="ListParagraph"/>
+        <w:widowControl w:val="0"/>
+        <w:autoSpaceDE w:val="0"/>
+        <w:autoSpaceDN w:val="0"/>
+        <w:adjustRightInd w:val="0"/>
+        <w:ind w:left="0"/>
+        <w:rPr>
+          <w:rFonts w:ascii="Roboto" w:hAnsi="Roboto" w:cstheme="majorHAnsi"/>
+          <w:b/>
+          <w:sz w:val="21"/>
+          <w:szCs w:val="21"/>
+        </w:rPr>
+      </w:pPr>
+    </w:p>
+    <w:p>
+      <w:pPr>
+        <w:pStyle w:val="ListParagraph"/>
+        <w:widowControl w:val="0"/>
+        <w:autoSpaceDE w:val="0"/>
+        <w:autoSpaceDN w:val="0"/>
+        <w:adjustRightInd w:val="0"/>
+        <w:ind w:left="0"/>
+        <w:rPr>
+          <w:rFonts w:ascii="Roboto" w:hAnsi="Roboto" w:cstheme="majorHAnsi"/>
+          <w:b/>
+          <w:sz w:val="21"/>
+          <w:szCs w:val="21"/>
+        </w:rPr>
+      </w:pPr>
+      <w:r>
+        <w:rPr>
+          <w:rFonts w:ascii="Roboto" w:hAnsi="Roboto" w:cstheme="majorHAnsi"/>
+          <w:b/>
+          <w:sz w:val="21"/>
+          <w:szCs w:val="21"/>
+        </w:rPr>
+        <w:t>VOLUNTEER ACTIVITIES</w:t>
+      </w:r>
+    </w:p>
+    <w:p>
+      <w:pPr>
+        <w:pStyle w:val="ListParagraph"/>
+        <w:widowControl w:val="0"/>
+        <w:numPr>
+          <w:ilvl w:val="0"/>
+          <w:numId w:val="8"/>
+        </w:numPr>
+        <w:autoSpaceDE w:val="0"/>
+        <w:autoSpaceDN w:val="0"/>
+        <w:adjustRightInd w:val="0"/>
+        <w:rPr>
+          <w:rFonts w:ascii="Roboto" w:hAnsi="Roboto" w:cstheme="majorHAnsi"/>
+          <w:sz w:val="21"/>
+          <w:szCs w:val="21"/>
+        </w:rPr>
+      </w:pPr>
+      <w:r>
+        <w:rPr>
+          <w:rFonts w:ascii="Roboto" w:hAnsi="Roboto" w:cstheme="majorHAnsi"/>
+          <w:b/>
+          <w:sz w:val="21"/>
+          <w:szCs w:val="21"/>
+        </w:rPr>
+        <w:t>Eagle Scout, Boys Scouts of America</w:t>
+      </w:r>
+      <w:r>
+        <w:rPr>
+          <w:rFonts w:ascii="Roboto" w:hAnsi="Roboto" w:cstheme="majorHAnsi"/>
+          <w:sz w:val="21"/>
+          <w:szCs w:val="21"/>
+        </w:rPr>
+        <w:t>:</w:t>
+      </w:r>
+      <w:r>
+        <w:rPr>
+          <w:rFonts w:ascii="Roboto" w:hAnsi="Roboto" w:cstheme="majorHAnsi"/>
+          <w:b/>
+          <w:sz w:val="21"/>
+          <w:szCs w:val="21"/>
+        </w:rPr>
+        <w:t xml:space="preserve"> </w:t>
+      </w:r>
+      <w:r>
+        <w:rPr>
+          <w:rFonts w:ascii="Roboto" w:hAnsi="Roboto" w:cstheme="majorHAnsi"/>
+          <w:sz w:val="21"/>
+          <w:szCs w:val="21"/>
+        </w:rPr>
+        <w:t xml:space="preserve">Now mentoring young scouts; leading Programming merit badge and </w:t>
+      </w:r>
+      <w:proofErr w:type="spellStart"/>
+      <w:r>
+        <w:rPr>
+          <w:rFonts w:ascii="Roboto" w:hAnsi="Roboto" w:cstheme="majorHAnsi"/>
+          <w:sz w:val="21"/>
+          <w:szCs w:val="21"/>
+        </w:rPr>
+        <w:t>Cyberchip</w:t>
+      </w:r>
+      <w:proofErr w:type="spellEnd"/>
+      <w:r>
+        <w:rPr>
+          <w:rFonts w:ascii="Roboto" w:hAnsi="Roboto" w:cstheme="majorHAnsi"/>
+          <w:sz w:val="21"/>
+          <w:szCs w:val="21"/>
+        </w:rPr>
+        <w:t xml:space="preserve"> </w:t>
+      </w:r>
+    </w:p>
+    <w:p>
+      <w:pPr>
+        <w:pStyle w:val="ListParagraph"/>
+        <w:widowControl w:val="0"/>
+        <w:numPr>
+          <w:ilvl w:val="0"/>
+          <w:numId w:val="8"/>
+        </w:numPr>
+        <w:autoSpaceDE w:val="0"/>
+        <w:autoSpaceDN w:val="0"/>
+        <w:adjustRightInd w:val="0"/>
+        <w:rPr>
+          <w:rStyle w:val="Hyperlink"/>
+          <w:rFonts w:ascii="Roboto" w:hAnsi="Roboto" w:cstheme="majorHAnsi"/>
+          <w:color w:val="auto"/>
+          <w:sz w:val="21"/>
+          <w:szCs w:val="21"/>
+          <w:u w:val="none"/>
         </w:rPr>
       </w:pPr>
       <w:hyperlink r:id="rId19" w:history="1">
+        <w:proofErr w:type="spellStart"/>
         <w:r>
           <w:rPr>
             <w:rStyle w:val="Hyperlink"/>
             <w:rFonts w:ascii="Roboto" w:hAnsi="Roboto" w:cstheme="majorHAnsi"/>
-            <w:b/>
-            <w:sz w:val="22"/>
-            <w:szCs w:val="22"/>
+            <w:sz w:val="21"/>
+            <w:szCs w:val="21"/>
           </w:rPr>
-          <w:t>College App Planner</w:t>
+          <w:t>Xcelerate</w:t>
         </w:r>
+        <w:proofErr w:type="spellEnd"/>
       </w:hyperlink>
       <w:r>
         <w:rPr>
-          <w:rFonts w:ascii="Roboto" w:hAnsi="Roboto" w:cstheme="majorHAnsi"/>
-          <w:sz w:val="22"/>
-          <w:szCs w:val="22"/>
-        </w:rPr>
-        <w:t>: Created a free web app for high schoo</w:t>
-      </w:r>
-      <w:r>
-        <w:rPr>
-          <w:rFonts w:ascii="Roboto" w:hAnsi="Roboto" w:cstheme="majorHAnsi"/>
-          <w:sz w:val="22"/>
-          <w:szCs w:val="22"/>
-        </w:rPr>
-        <w:softHyphen/>
-        <w:t>l seniors to select colleges and plan your college apps, currently being used by MVHS and other users</w:t>
-      </w:r>
-    </w:p>
-    <w:p>
-      <w:pPr>
-        <w:pStyle w:val="ListParagraph"/>
-        <w:widowControl w:val="0"/>
-        <w:numPr>
-          <w:ilvl w:val="0"/>
-          <w:numId w:val="12"/>
-        </w:numPr>
-        <w:autoSpaceDE w:val="0"/>
-        <w:autoSpaceDN w:val="0"/>
-        <w:adjustRightInd w:val="0"/>
-        <w:rPr>
-          <w:rFonts w:ascii="Roboto" w:hAnsi="Roboto" w:cstheme="majorHAnsi"/>
-          <w:sz w:val="22"/>
-          <w:szCs w:val="22"/>
-        </w:rPr>
-      </w:pPr>
-      <w:r>
-        <w:rPr>
-          <w:rFonts w:ascii="Roboto" w:hAnsi="Roboto" w:cstheme="majorHAnsi"/>
-          <w:b/>
-          <w:sz w:val="22"/>
-          <w:szCs w:val="22"/>
-        </w:rPr>
-        <w:t>RoBotany</w:t>
-      </w:r>
-      <w:r>
-        <w:rPr>
-          <w:rFonts w:ascii="Roboto" w:hAnsi="Roboto" w:cstheme="majorHAnsi"/>
-          <w:sz w:val="22"/>
-          <w:szCs w:val="22"/>
-        </w:rPr>
-        <w:t xml:space="preserve">: Won </w:t>
-      </w:r>
-      <w:r>
-        <w:rPr>
-          <w:rFonts w:ascii="Roboto" w:hAnsi="Roboto" w:cstheme="majorHAnsi"/>
-          <w:b/>
-          <w:sz w:val="22"/>
-          <w:szCs w:val="22"/>
-        </w:rPr>
-        <w:t>1</w:t>
-      </w:r>
-      <w:r>
-        <w:rPr>
-          <w:rFonts w:ascii="Roboto" w:hAnsi="Roboto" w:cstheme="majorHAnsi"/>
-          <w:b/>
-          <w:sz w:val="22"/>
-          <w:szCs w:val="22"/>
-          <w:vertAlign w:val="superscript"/>
-        </w:rPr>
-        <w:t>st</w:t>
-      </w:r>
-      <w:r>
-        <w:rPr>
-          <w:rFonts w:ascii="Roboto" w:hAnsi="Roboto" w:cstheme="majorHAnsi"/>
-          <w:b/>
-          <w:sz w:val="22"/>
-          <w:szCs w:val="22"/>
-        </w:rPr>
-        <w:t xml:space="preserve"> Place</w:t>
-      </w:r>
-      <w:r>
-        <w:rPr>
-          <w:rFonts w:ascii="Roboto" w:hAnsi="Roboto" w:cstheme="majorHAnsi"/>
-          <w:sz w:val="22"/>
-          <w:szCs w:val="22"/>
-        </w:rPr>
-        <w:t xml:space="preserve"> at Los Altos Hacks. This project is to improve results of home gardening. We designed our own sensors to monitor real-time moisture levels using a mobile app. This project was built using Raspberry Pi, phone camera, Google Vision, and the iOS app uses ARKit and location services</w:t>
-      </w:r>
-    </w:p>
-    <w:p>
-      <w:pPr>
-        <w:pStyle w:val="ListParagraph"/>
-        <w:widowControl w:val="0"/>
-        <w:numPr>
-          <w:ilvl w:val="0"/>
-          <w:numId w:val="12"/>
-        </w:numPr>
-        <w:autoSpaceDE w:val="0"/>
-        <w:autoSpaceDN w:val="0"/>
-        <w:adjustRightInd w:val="0"/>
-        <w:rPr>
-          <w:rFonts w:ascii="Roboto" w:hAnsi="Roboto" w:cstheme="majorHAnsi"/>
-          <w:sz w:val="22"/>
-          <w:szCs w:val="22"/>
-        </w:rPr>
-      </w:pPr>
-      <w:r>
-        <w:rPr>
-          <w:rFonts w:ascii="Roboto" w:hAnsi="Roboto" w:cstheme="majorHAnsi"/>
-          <w:b/>
-          <w:sz w:val="22"/>
-          <w:szCs w:val="22"/>
-        </w:rPr>
-        <w:t>Droid Control</w:t>
-      </w:r>
-      <w:r>
-        <w:rPr>
-          <w:rFonts w:ascii="Roboto" w:hAnsi="Roboto" w:cstheme="majorHAnsi"/>
-          <w:sz w:val="22"/>
-          <w:szCs w:val="22"/>
-        </w:rPr>
-        <w:t xml:space="preserve">: Won </w:t>
-      </w:r>
-      <w:r>
-        <w:rPr>
-          <w:rFonts w:ascii="Roboto" w:hAnsi="Roboto" w:cstheme="majorHAnsi"/>
-          <w:b/>
-          <w:sz w:val="22"/>
-          <w:szCs w:val="22"/>
-        </w:rPr>
-        <w:t xml:space="preserve">Top 3 </w:t>
-      </w:r>
-      <w:r>
-        <w:rPr>
-          <w:rFonts w:ascii="Roboto" w:hAnsi="Roboto" w:cstheme="majorHAnsi"/>
-          <w:sz w:val="22"/>
-          <w:szCs w:val="22"/>
-        </w:rPr>
-        <w:t xml:space="preserve">at Menlo Hacks. The objective of this project was to help kids learn to program without having to buy a third-party tool. The iOS app uses ARKit to display a maze with your player in Augmented Reality (AR) and in the web app, you could design a custom level </w:t>
-      </w:r>
-    </w:p>
-    <w:p>
-      <w:pPr>
-        <w:pStyle w:val="ListParagraph"/>
-        <w:widowControl w:val="0"/>
-        <w:numPr>
-          <w:ilvl w:val="0"/>
-          <w:numId w:val="12"/>
-        </w:numPr>
-        <w:autoSpaceDE w:val="0"/>
-        <w:autoSpaceDN w:val="0"/>
-        <w:adjustRightInd w:val="0"/>
-        <w:rPr>
-          <w:rFonts w:ascii="Roboto" w:hAnsi="Roboto" w:cstheme="majorHAnsi"/>
-          <w:sz w:val="22"/>
-          <w:szCs w:val="22"/>
-        </w:rPr>
-      </w:pPr>
-      <w:r>
-        <w:rPr>
-          <w:rFonts w:ascii="Roboto" w:hAnsi="Roboto" w:cstheme="majorHAnsi"/>
-          <w:b/>
-          <w:sz w:val="22"/>
-          <w:szCs w:val="22"/>
-        </w:rPr>
-        <w:t>Auxilium Health</w:t>
-      </w:r>
-      <w:r>
-        <w:rPr>
-          <w:rFonts w:ascii="Roboto" w:hAnsi="Roboto" w:cstheme="majorHAnsi"/>
-          <w:sz w:val="22"/>
-          <w:szCs w:val="22"/>
-        </w:rPr>
-        <w:t xml:space="preserve">: Awarded </w:t>
-      </w:r>
-      <w:r>
-        <w:rPr>
-          <w:rFonts w:ascii="Roboto" w:hAnsi="Roboto" w:cstheme="majorHAnsi"/>
-          <w:b/>
-          <w:sz w:val="22"/>
-          <w:szCs w:val="22"/>
-        </w:rPr>
-        <w:t>1</w:t>
-      </w:r>
-      <w:r>
-        <w:rPr>
-          <w:rFonts w:ascii="Roboto" w:hAnsi="Roboto" w:cstheme="majorHAnsi"/>
-          <w:b/>
-          <w:sz w:val="22"/>
-          <w:szCs w:val="22"/>
-          <w:vertAlign w:val="superscript"/>
-        </w:rPr>
-        <w:t>st</w:t>
-      </w:r>
-      <w:r>
-        <w:rPr>
-          <w:rFonts w:ascii="Roboto" w:hAnsi="Roboto" w:cstheme="majorHAnsi"/>
-          <w:b/>
-          <w:sz w:val="22"/>
-          <w:szCs w:val="22"/>
-        </w:rPr>
-        <w:t xml:space="preserve"> Place</w:t>
-      </w:r>
-      <w:r>
-        <w:rPr>
-          <w:rFonts w:ascii="Roboto" w:hAnsi="Roboto" w:cstheme="majorHAnsi"/>
-          <w:sz w:val="22"/>
-          <w:szCs w:val="22"/>
-        </w:rPr>
-        <w:t xml:space="preserve"> in the Mountain View App Competition. It reminds a patient to take the medicine on time. Patient could take a photo of the medication label to analyze the text using Google Cloud Vision, so you know exactly when to take a medication</w:t>
-      </w:r>
-    </w:p>
-    <w:p>
-      <w:pPr>
-        <w:pStyle w:val="ListParagraph"/>
-        <w:widowControl w:val="0"/>
-        <w:numPr>
-          <w:ilvl w:val="0"/>
-          <w:numId w:val="12"/>
-        </w:numPr>
-        <w:autoSpaceDE w:val="0"/>
-        <w:autoSpaceDN w:val="0"/>
-        <w:adjustRightInd w:val="0"/>
-        <w:rPr>
-          <w:rFonts w:ascii="Roboto" w:hAnsi="Roboto" w:cstheme="majorHAnsi"/>
-          <w:sz w:val="22"/>
-          <w:szCs w:val="22"/>
-        </w:rPr>
-      </w:pPr>
-      <w:r>
-        <w:rPr>
-          <w:rFonts w:ascii="Roboto" w:hAnsi="Roboto" w:cstheme="majorHAnsi"/>
-          <w:b/>
-          <w:sz w:val="22"/>
-          <w:szCs w:val="22"/>
-        </w:rPr>
-        <w:t>Mountain View Art</w:t>
-      </w:r>
-      <w:r>
-        <w:rPr>
-          <w:rFonts w:ascii="Roboto" w:hAnsi="Roboto" w:cstheme="majorHAnsi"/>
-          <w:sz w:val="22"/>
-          <w:szCs w:val="22"/>
-        </w:rPr>
-        <w:t xml:space="preserve">: Selected among the </w:t>
-      </w:r>
-      <w:r>
-        <w:rPr>
-          <w:rFonts w:ascii="Roboto" w:hAnsi="Roboto" w:cstheme="majorHAnsi"/>
-          <w:b/>
-          <w:sz w:val="22"/>
-          <w:szCs w:val="22"/>
-        </w:rPr>
-        <w:t>top ten</w:t>
-      </w:r>
-      <w:r>
-        <w:rPr>
-          <w:rFonts w:ascii="Roboto" w:hAnsi="Roboto" w:cstheme="majorHAnsi"/>
-          <w:sz w:val="22"/>
-          <w:szCs w:val="22"/>
-        </w:rPr>
-        <w:t xml:space="preserve"> in Mountain View App Challenge and recognized by </w:t>
-      </w:r>
-      <w:r>
-        <w:rPr>
-          <w:rFonts w:ascii="Roboto" w:hAnsi="Roboto" w:cstheme="majorHAnsi"/>
-          <w:b/>
-          <w:sz w:val="22"/>
-          <w:szCs w:val="22"/>
-        </w:rPr>
-        <w:t xml:space="preserve">Mayor </w:t>
-      </w:r>
-      <w:r>
-        <w:rPr>
-          <w:rFonts w:ascii="Roboto" w:hAnsi="Roboto" w:cstheme="majorHAnsi"/>
-          <w:sz w:val="22"/>
-          <w:szCs w:val="22"/>
-        </w:rPr>
-        <w:t>of City of Mountain View. The app showcases citywide artwork using the Google Maps API and an XML database</w:t>
-      </w:r>
-    </w:p>
-    <w:p>
-      <w:pPr>
-        <w:pStyle w:val="ListParagraph"/>
-        <w:widowControl w:val="0"/>
-        <w:autoSpaceDE w:val="0"/>
-        <w:autoSpaceDN w:val="0"/>
-        <w:adjustRightInd w:val="0"/>
-        <w:ind w:left="0"/>
-        <w:rPr>
-          <w:rFonts w:ascii="Roboto" w:hAnsi="Roboto" w:cstheme="majorHAnsi"/>
-          <w:b/>
-          <w:sz w:val="22"/>
-          <w:szCs w:val="22"/>
-        </w:rPr>
-      </w:pPr>
-    </w:p>
-    <w:p>
-      <w:pPr>
-        <w:pStyle w:val="ListParagraph"/>
-        <w:widowControl w:val="0"/>
-        <w:autoSpaceDE w:val="0"/>
-        <w:autoSpaceDN w:val="0"/>
-        <w:adjustRightInd w:val="0"/>
-        <w:ind w:left="0"/>
-        <w:rPr>
-          <w:rFonts w:ascii="Roboto" w:hAnsi="Roboto" w:cstheme="majorHAnsi"/>
-          <w:b/>
-          <w:sz w:val="22"/>
-          <w:szCs w:val="22"/>
-        </w:rPr>
-      </w:pPr>
-      <w:r>
-        <w:rPr>
-          <w:rFonts w:ascii="Roboto" w:hAnsi="Roboto" w:cstheme="majorHAnsi"/>
-          <w:b/>
-          <w:sz w:val="22"/>
-          <w:szCs w:val="22"/>
-        </w:rPr>
-        <w:t>OTHER ACTIVITIES</w:t>
+          <w:rStyle w:val="Hyperlink"/>
+          <w:rFonts w:ascii="Roboto" w:hAnsi="Roboto" w:cstheme="majorHAnsi"/>
+          <w:sz w:val="21"/>
+          <w:szCs w:val="21"/>
+        </w:rPr>
+        <w:t xml:space="preserve"> Reviews</w:t>
+      </w:r>
+      <w:r>
+        <w:rPr>
+          <w:rFonts w:ascii="Roboto" w:hAnsi="Roboto" w:cstheme="majorHAnsi"/>
+          <w:sz w:val="21"/>
+          <w:szCs w:val="21"/>
+        </w:rPr>
+        <w:t>: Reviewing supercars on my YouTube channel; invited by San Francisco and Silicon Valley auto shows in addition to supercar dealerships to review the latest models since 2017</w:t>
       </w:r>
     </w:p>
     <w:p>
@@ -1530,135 +2160,57 @@
         <w:adjustRightInd w:val="0"/>
         <w:rPr>
           <w:rFonts w:ascii="Roboto" w:hAnsi="Roboto" w:cstheme="majorHAnsi"/>
+          <w:sz w:val="21"/>
+          <w:szCs w:val="21"/>
+        </w:rPr>
+      </w:pPr>
+      <w:r>
+        <w:rPr>
+          <w:rFonts w:ascii="Roboto" w:hAnsi="Roboto" w:cstheme="majorHAnsi"/>
+          <w:b/>
+          <w:sz w:val="21"/>
+          <w:szCs w:val="21"/>
+        </w:rPr>
+        <w:t>Founder and Director of</w:t>
+      </w:r>
+      <w:r>
+        <w:rPr>
+          <w:rFonts w:ascii="Roboto" w:hAnsi="Roboto" w:cstheme="majorHAnsi"/>
+          <w:sz w:val="21"/>
+          <w:szCs w:val="21"/>
+        </w:rPr>
+        <w:t xml:space="preserve"> </w:t>
+      </w:r>
+      <w:r>
+        <w:rPr>
+          <w:rFonts w:ascii="Roboto" w:hAnsi="Roboto" w:cstheme="majorHAnsi"/>
+          <w:b/>
+          <w:sz w:val="21"/>
+          <w:szCs w:val="21"/>
+        </w:rPr>
+        <w:t>Mountain View Hacks</w:t>
+      </w:r>
+      <w:r>
+        <w:rPr>
+          <w:rFonts w:ascii="Roboto" w:hAnsi="Roboto" w:cstheme="majorHAnsi"/>
+          <w:sz w:val="21"/>
+          <w:szCs w:val="21"/>
+        </w:rPr>
+        <w:t>: Annual hackathon for high school students</w:t>
+      </w:r>
+    </w:p>
+    <w:p>
+      <w:pPr>
+        <w:widowControl w:val="0"/>
+        <w:autoSpaceDE w:val="0"/>
+        <w:autoSpaceDN w:val="0"/>
+        <w:adjustRightInd w:val="0"/>
+        <w:rPr>
+          <w:rFonts w:ascii="Roboto" w:hAnsi="Roboto" w:cstheme="majorHAnsi"/>
           <w:sz w:val="22"/>
           <w:szCs w:val="22"/>
         </w:rPr>
       </w:pPr>
-      <w:r>
-        <w:rPr>
-          <w:rFonts w:ascii="Roboto" w:hAnsi="Roboto" w:cstheme="majorHAnsi"/>
-          <w:sz w:val="22"/>
-          <w:szCs w:val="22"/>
-        </w:rPr>
-        <w:t>Boys Scouts of America:</w:t>
-      </w:r>
-      <w:r>
-        <w:rPr>
-          <w:rFonts w:ascii="Roboto" w:hAnsi="Roboto" w:cstheme="majorHAnsi"/>
-          <w:b/>
-          <w:sz w:val="22"/>
-          <w:szCs w:val="22"/>
-        </w:rPr>
-        <w:t xml:space="preserve"> Achieved Eagle Rank</w:t>
-      </w:r>
-      <w:r>
-        <w:rPr>
-          <w:rFonts w:ascii="Roboto" w:hAnsi="Roboto" w:cstheme="majorHAnsi"/>
-          <w:sz w:val="22"/>
-          <w:szCs w:val="22"/>
-        </w:rPr>
-        <w:t>,</w:t>
-      </w:r>
-      <w:r>
-        <w:rPr>
-          <w:rFonts w:ascii="Roboto" w:hAnsi="Roboto" w:cstheme="majorHAnsi"/>
-          <w:b/>
-          <w:sz w:val="22"/>
-          <w:szCs w:val="22"/>
-        </w:rPr>
-        <w:t xml:space="preserve"> </w:t>
-      </w:r>
-      <w:r>
-        <w:rPr>
-          <w:rFonts w:ascii="Roboto" w:hAnsi="Roboto" w:cstheme="majorHAnsi"/>
-          <w:sz w:val="22"/>
-          <w:szCs w:val="22"/>
-        </w:rPr>
-        <w:t xml:space="preserve">Now mentoring young scouts; leading Programming merit badge and Cyberchip </w:t>
-      </w:r>
-    </w:p>
-    <w:p>
-      <w:pPr>
-        <w:pStyle w:val="ListParagraph"/>
-        <w:widowControl w:val="0"/>
-        <w:numPr>
-          <w:ilvl w:val="0"/>
-          <w:numId w:val="8"/>
-        </w:numPr>
-        <w:autoSpaceDE w:val="0"/>
-        <w:autoSpaceDN w:val="0"/>
-        <w:adjustRightInd w:val="0"/>
-        <w:rPr>
-          <w:rStyle w:val="Hyperlink"/>
-          <w:rFonts w:ascii="Roboto" w:hAnsi="Roboto" w:cstheme="majorHAnsi"/>
-          <w:color w:val="auto"/>
-          <w:sz w:val="22"/>
-          <w:szCs w:val="22"/>
-          <w:u w:val="none"/>
-        </w:rPr>
-      </w:pPr>
-      <w:hyperlink r:id="rId20" w:history="1">
-        <w:r>
-          <w:rPr>
-            <w:rStyle w:val="Hyperlink"/>
-            <w:rFonts w:ascii="Roboto" w:hAnsi="Roboto" w:cstheme="majorHAnsi"/>
-            <w:sz w:val="22"/>
-            <w:szCs w:val="22"/>
-          </w:rPr>
-          <w:t>Xcelerate</w:t>
-        </w:r>
-      </w:hyperlink>
-      <w:r>
-        <w:rPr>
-          <w:rFonts w:ascii="Roboto" w:hAnsi="Roboto" w:cstheme="majorHAnsi"/>
-          <w:sz w:val="22"/>
-          <w:szCs w:val="22"/>
-        </w:rPr>
-        <w:t>: Review supercars on my YouTube channel; invited by San Francisco and Silicon Valley auto shows to review the latest models since 2017</w:t>
-      </w:r>
-    </w:p>
-    <w:p>
-      <w:pPr>
-        <w:pStyle w:val="ListParagraph"/>
-        <w:widowControl w:val="0"/>
-        <w:numPr>
-          <w:ilvl w:val="0"/>
-          <w:numId w:val="8"/>
-        </w:numPr>
-        <w:autoSpaceDE w:val="0"/>
-        <w:autoSpaceDN w:val="0"/>
-        <w:adjustRightInd w:val="0"/>
-        <w:rPr>
-          <w:rFonts w:ascii="Roboto" w:hAnsi="Roboto" w:cstheme="majorHAnsi"/>
-          <w:sz w:val="22"/>
-          <w:szCs w:val="22"/>
-        </w:rPr>
-      </w:pPr>
-      <w:r>
-        <w:rPr>
-          <w:rFonts w:ascii="Roboto" w:hAnsi="Roboto" w:cstheme="majorHAnsi"/>
-          <w:sz w:val="22"/>
-          <w:szCs w:val="22"/>
-        </w:rPr>
-        <w:t xml:space="preserve">Founder and Director of </w:t>
-      </w:r>
-      <w:r>
-        <w:rPr>
-          <w:rFonts w:ascii="Roboto" w:hAnsi="Roboto" w:cstheme="majorHAnsi"/>
-          <w:b/>
-          <w:sz w:val="22"/>
-          <w:szCs w:val="22"/>
-        </w:rPr>
-        <w:t>Mountain View Hacks</w:t>
-      </w:r>
-      <w:r>
-        <w:rPr>
-          <w:rFonts w:ascii="Roboto" w:hAnsi="Roboto" w:cstheme="majorHAnsi"/>
-          <w:sz w:val="22"/>
-          <w:szCs w:val="22"/>
-        </w:rPr>
-        <w:t>: annual hackathon for high school students</w:t>
-      </w:r>
     </w:p>
     <w:sectPr>
       <w:pgSz w:w="12240" w:h="15840"/>
@@ -2023,6 +2575,119 @@
     </w:lvl>
   </w:abstractNum>
   <w:abstractNum w:abstractNumId="3" w15:restartNumberingAfterBreak="0">
+    <w:nsid w:val="09506640"/>
+    <w:multiLevelType w:val="hybridMultilevel"/>
+    <w:tmpl w:val="E780AB46"/>
+    <w:lvl w:ilvl="0" w:tplc="04090001">
+      <w:start w:val="1"/>
+      <w:numFmt w:val="bullet"/>
+      <w:lvlText w:val=""/>
+      <w:lvlJc w:val="left"/>
+      <w:pPr>
+        <w:ind w:left="720" w:hanging="360"/>
+      </w:pPr>
+      <w:rPr>
+        <w:rFonts w:ascii="Symbol" w:hAnsi="Symbol" w:hint="default"/>
+      </w:rPr>
+    </w:lvl>
+    <w:lvl w:ilvl="1" w:tplc="04090003" w:tentative="1">
+      <w:start w:val="1"/>
+      <w:numFmt w:val="bullet"/>
+      <w:lvlText w:val="o"/>
+      <w:lvlJc w:val="left"/>
+      <w:pPr>
+        <w:ind w:left="1440" w:hanging="360"/>
+      </w:pPr>
+      <w:rPr>
+        <w:rFonts w:ascii="Courier New" w:hAnsi="Courier New" w:cs="Courier New" w:hint="default"/>
+      </w:rPr>
+    </w:lvl>
+    <w:lvl w:ilvl="2" w:tplc="04090005" w:tentative="1">
+      <w:start w:val="1"/>
+      <w:numFmt w:val="bullet"/>
+      <w:lvlText w:val=""/>
+      <w:lvlJc w:val="left"/>
+      <w:pPr>
+        <w:ind w:left="2160" w:hanging="360"/>
+      </w:pPr>
+      <w:rPr>
+        <w:rFonts w:ascii="Wingdings" w:hAnsi="Wingdings" w:hint="default"/>
+      </w:rPr>
+    </w:lvl>
+    <w:lvl w:ilvl="3" w:tplc="04090001" w:tentative="1">
+      <w:start w:val="1"/>
+      <w:numFmt w:val="bullet"/>
+      <w:lvlText w:val=""/>
+      <w:lvlJc w:val="left"/>
+      <w:pPr>
+        <w:ind w:left="2880" w:hanging="360"/>
+      </w:pPr>
+      <w:rPr>
+        <w:rFonts w:ascii="Symbol" w:hAnsi="Symbol" w:hint="default"/>
+      </w:rPr>
+    </w:lvl>
+    <w:lvl w:ilvl="4" w:tplc="04090003" w:tentative="1">
+      <w:start w:val="1"/>
+      <w:numFmt w:val="bullet"/>
+      <w:lvlText w:val="o"/>
+      <w:lvlJc w:val="left"/>
+      <w:pPr>
+        <w:ind w:left="3600" w:hanging="360"/>
+      </w:pPr>
+      <w:rPr>
+        <w:rFonts w:ascii="Courier New" w:hAnsi="Courier New" w:cs="Courier New" w:hint="default"/>
+      </w:rPr>
+    </w:lvl>
+    <w:lvl w:ilvl="5" w:tplc="04090005" w:tentative="1">
+      <w:start w:val="1"/>
+      <w:numFmt w:val="bullet"/>
+      <w:lvlText w:val=""/>
+      <w:lvlJc w:val="left"/>
+      <w:pPr>
+        <w:ind w:left="4320" w:hanging="360"/>
+      </w:pPr>
+      <w:rPr>
+        <w:rFonts w:ascii="Wingdings" w:hAnsi="Wingdings" w:hint="default"/>
+      </w:rPr>
+    </w:lvl>
+    <w:lvl w:ilvl="6" w:tplc="04090001" w:tentative="1">
+      <w:start w:val="1"/>
+      <w:numFmt w:val="bullet"/>
+      <w:lvlText w:val=""/>
+      <w:lvlJc w:val="left"/>
+      <w:pPr>
+        <w:ind w:left="5040" w:hanging="360"/>
+      </w:pPr>
+      <w:rPr>
+        <w:rFonts w:ascii="Symbol" w:hAnsi="Symbol" w:hint="default"/>
+      </w:rPr>
+    </w:lvl>
+    <w:lvl w:ilvl="7" w:tplc="04090003" w:tentative="1">
+      <w:start w:val="1"/>
+      <w:numFmt w:val="bullet"/>
+      <w:lvlText w:val="o"/>
+      <w:lvlJc w:val="left"/>
+      <w:pPr>
+        <w:ind w:left="5760" w:hanging="360"/>
+      </w:pPr>
+      <w:rPr>
+        <w:rFonts w:ascii="Courier New" w:hAnsi="Courier New" w:cs="Courier New" w:hint="default"/>
+      </w:rPr>
+    </w:lvl>
+    <w:lvl w:ilvl="8" w:tplc="04090005" w:tentative="1">
+      <w:start w:val="1"/>
+      <w:numFmt w:val="bullet"/>
+      <w:lvlText w:val=""/>
+      <w:lvlJc w:val="left"/>
+      <w:pPr>
+        <w:ind w:left="6480" w:hanging="360"/>
+      </w:pPr>
+      <w:rPr>
+        <w:rFonts w:ascii="Wingdings" w:hAnsi="Wingdings" w:hint="default"/>
+      </w:rPr>
+    </w:lvl>
+  </w:abstractNum>
+  <w:abstractNum w:abstractNumId="4" w15:restartNumberingAfterBreak="0">
     <w:nsid w:val="0C8A43D8"/>
     <w:multiLevelType w:val="hybridMultilevel"/>
     <w:tmpl w:val="D752F55E"/>
@@ -2135,7 +2800,7 @@
       </w:rPr>
     </w:lvl>
   </w:abstractNum>
-  <w:abstractNum w:abstractNumId="4" w15:restartNumberingAfterBreak="0">
+  <w:abstractNum w:abstractNumId="5" w15:restartNumberingAfterBreak="0">
     <w:nsid w:val="1E6116D4"/>
     <w:multiLevelType w:val="hybridMultilevel"/>
     <w:tmpl w:val="06D67E76"/>
@@ -2248,7 +2913,7 @@
       </w:rPr>
     </w:lvl>
   </w:abstractNum>
-  <w:abstractNum w:abstractNumId="5" w15:restartNumberingAfterBreak="0">
+  <w:abstractNum w:abstractNumId="6" w15:restartNumberingAfterBreak="0">
     <w:nsid w:val="3F53108B"/>
     <w:multiLevelType w:val="hybridMultilevel"/>
     <w:tmpl w:val="ADE839CA"/>
@@ -2361,7 +3026,7 @@
       </w:rPr>
     </w:lvl>
   </w:abstractNum>
-  <w:abstractNum w:abstractNumId="6" w15:restartNumberingAfterBreak="0">
+  <w:abstractNum w:abstractNumId="7" w15:restartNumberingAfterBreak="0">
     <w:nsid w:val="41EF2034"/>
     <w:multiLevelType w:val="hybridMultilevel"/>
     <w:tmpl w:val="3AC643BC"/>
@@ -2474,7 +3139,7 @@
       </w:rPr>
     </w:lvl>
   </w:abstractNum>
-  <w:abstractNum w:abstractNumId="7" w15:restartNumberingAfterBreak="0">
+  <w:abstractNum w:abstractNumId="8" w15:restartNumberingAfterBreak="0">
     <w:nsid w:val="4DE03D09"/>
     <w:multiLevelType w:val="hybridMultilevel"/>
     <w:tmpl w:val="1F16CE7E"/>
@@ -2588,7 +3253,7 @@
       </w:rPr>
     </w:lvl>
   </w:abstractNum>
-  <w:abstractNum w:abstractNumId="8" w15:restartNumberingAfterBreak="0">
+  <w:abstractNum w:abstractNumId="9" w15:restartNumberingAfterBreak="0">
     <w:nsid w:val="526B201D"/>
     <w:multiLevelType w:val="hybridMultilevel"/>
     <w:tmpl w:val="77A6807A"/>
@@ -2701,7 +3366,7 @@
       </w:rPr>
     </w:lvl>
   </w:abstractNum>
-  <w:abstractNum w:abstractNumId="9" w15:restartNumberingAfterBreak="0">
+  <w:abstractNum w:abstractNumId="10" w15:restartNumberingAfterBreak="0">
     <w:nsid w:val="6DC2096F"/>
     <w:multiLevelType w:val="hybridMultilevel"/>
     <w:tmpl w:val="A058F98E"/>
@@ -2814,7 +3479,7 @@
       </w:rPr>
     </w:lvl>
   </w:abstractNum>
-  <w:abstractNum w:abstractNumId="10" w15:restartNumberingAfterBreak="0">
+  <w:abstractNum w:abstractNumId="11" w15:restartNumberingAfterBreak="0">
     <w:nsid w:val="713017CF"/>
     <w:multiLevelType w:val="hybridMultilevel"/>
     <w:tmpl w:val="4590F2D4"/>
@@ -2927,7 +3592,7 @@
       </w:rPr>
     </w:lvl>
   </w:abstractNum>
-  <w:abstractNum w:abstractNumId="11" w15:restartNumberingAfterBreak="0">
+  <w:abstractNum w:abstractNumId="12" w15:restartNumberingAfterBreak="0">
     <w:nsid w:val="7A1245E8"/>
     <w:multiLevelType w:val="hybridMultilevel"/>
     <w:tmpl w:val="44804508"/>
@@ -3041,10 +3706,10 @@
     </w:lvl>
   </w:abstractNum>
   <w:num w:numId="1">
-    <w:abstractNumId w:val="4"/>
+    <w:abstractNumId w:val="5"/>
   </w:num>
   <w:num w:numId="2">
-    <w:abstractNumId w:val="3"/>
+    <w:abstractNumId w:val="4"/>
   </w:num>
   <w:num w:numId="3">
     <w:abstractNumId w:val="1"/>
@@ -3053,28 +3718,31 @@
     <w:abstractNumId w:val="2"/>
   </w:num>
   <w:num w:numId="5">
-    <w:abstractNumId w:val="9"/>
+    <w:abstractNumId w:val="10"/>
   </w:num>
   <w:num w:numId="6">
-    <w:abstractNumId w:val="10"/>
+    <w:abstractNumId w:val="11"/>
   </w:num>
   <w:num w:numId="7">
+    <w:abstractNumId w:val="8"/>
+  </w:num>
+  <w:num w:numId="8">
     <w:abstractNumId w:val="7"/>
   </w:num>
-  <w:num w:numId="8">
-    <w:abstractNumId w:val="6"/>
-  </w:num>
   <w:num w:numId="9">
-    <w:abstractNumId w:val="8"/>
+    <w:abstractNumId w:val="9"/>
   </w:num>
   <w:num w:numId="10">
     <w:abstractNumId w:val="0"/>
   </w:num>
   <w:num w:numId="11">
-    <w:abstractNumId w:val="5"/>
+    <w:abstractNumId w:val="6"/>
   </w:num>
   <w:num w:numId="12">
-    <w:abstractNumId w:val="11"/>
+    <w:abstractNumId w:val="12"/>
+  </w:num>
+  <w:num w:numId="13">
+    <w:abstractNumId w:val="3"/>
   </w:num>
 </w:numbering>
 </file>
@@ -3092,7 +3760,7 @@
     </w:rPrDefault>
     <w:pPrDefault/>
   </w:docDefaults>
-  <w:latentStyles w:defLockedState="0" w:defUIPriority="99" w:defSemiHidden="0" w:defUnhideWhenUsed="0" w:defQFormat="0" w:count="375">
+  <w:latentStyles w:defLockedState="0" w:defUIPriority="99" w:defSemiHidden="0" w:defUnhideWhenUsed="0" w:defQFormat="0" w:count="376">
     <w:lsdException w:name="Normal" w:uiPriority="0" w:qFormat="1"/>
     <w:lsdException w:name="heading 1" w:uiPriority="9" w:qFormat="1"/>
     <w:lsdException w:name="heading 2" w:semiHidden="1" w:uiPriority="9" w:unhideWhenUsed="1" w:qFormat="1"/>
@@ -3198,7 +3866,6 @@
     <w:lsdException w:name="HTML Sample" w:semiHidden="1" w:unhideWhenUsed="1"/>
     <w:lsdException w:name="HTML Typewriter" w:semiHidden="1" w:unhideWhenUsed="1"/>
     <w:lsdException w:name="HTML Variable" w:semiHidden="1" w:unhideWhenUsed="1"/>
-    <w:lsdException w:name="Normal Table" w:semiHidden="1" w:unhideWhenUsed="1"/>
     <w:lsdException w:name="annotation subject" w:semiHidden="1" w:unhideWhenUsed="1"/>
     <w:lsdException w:name="No List" w:semiHidden="1" w:unhideWhenUsed="1"/>
     <w:lsdException w:name="Outline List 1" w:semiHidden="1" w:unhideWhenUsed="1"/>
@@ -3245,10 +3912,8 @@
     <w:lsdException w:name="Table Subtle 2" w:semiHidden="1" w:unhideWhenUsed="1"/>
     <w:lsdException w:name="Table Web 1" w:semiHidden="1" w:unhideWhenUsed="1"/>
     <w:lsdException w:name="Table Web 2" w:semiHidden="1" w:unhideWhenUsed="1"/>
-    <w:lsdException w:name="Table Web 3" w:semiHidden="1" w:unhideWhenUsed="1"/>
     <w:lsdException w:name="Balloon Text" w:semiHidden="1" w:unhideWhenUsed="1"/>
     <w:lsdException w:name="Table Grid" w:uiPriority="59"/>
-    <w:lsdException w:name="Table Theme" w:semiHidden="1" w:unhideWhenUsed="1"/>
     <w:lsdException w:name="Placeholder Text" w:semiHidden="1"/>
     <w:lsdException w:name="No Spacing" w:uiPriority="1" w:qFormat="1"/>
     <w:lsdException w:name="Light Shading" w:uiPriority="60"/>
@@ -3457,6 +4122,7 @@
     <w:lsdException w:name="List Table 7 Colorful Accent 6" w:uiPriority="52"/>
     <w:lsdException w:name="Mention" w:semiHidden="1" w:unhideWhenUsed="1"/>
     <w:lsdException w:name="Smart Hyperlink" w:semiHidden="1" w:unhideWhenUsed="1"/>
+    <w:lsdException w:name="Smart Link" w:semiHidden="1" w:unhideWhenUsed="1"/>
   </w:latentStyles>
   <w:style w:type="paragraph" w:default="1" w:styleId="Normal">
     <w:name w:val="Normal"/>
@@ -4044,7 +4710,7 @@
 </file>
 
 <file path=customXml/itemProps1.xml><?xml version="1.0" encoding="utf-8"?>
-<ds:datastoreItem xmlns:ds="http://schemas.openxmlformats.org/officeDocument/2006/customXml" ds:itemID="{6940A332-8735-8640-9C26-6107857F26D2}">
+<ds:datastoreItem xmlns:ds="http://schemas.openxmlformats.org/officeDocument/2006/customXml" ds:itemID="{113D3226-8249-C24E-B1B4-7482F32E24EC}">
   <ds:schemaRefs>
     <ds:schemaRef ds:uri="http://schemas.openxmlformats.org/officeDocument/2006/bibliography"/>
   </ds:schemaRefs>

</xml_diff>

<commit_message>
Updated Resume and email form
</commit_message>
<xml_diff>
--- a/Paran_Sonthalia_Resume.docx
+++ b/Paran_Sonthalia_Resume.docx
@@ -167,17 +167,7 @@
           <w:sz w:val="21"/>
           <w:szCs w:val="21"/>
         </w:rPr>
-        <w:t>Seeking challenging Summer Software E</w:t>
-      </w:r>
-      <w:bookmarkStart w:id="0" w:name="_GoBack"/>
-      <w:bookmarkEnd w:id="0"/>
-      <w:r>
-        <w:rPr>
-          <w:rFonts w:ascii="Roboto" w:hAnsi="Roboto" w:cstheme="majorHAnsi"/>
-          <w:sz w:val="21"/>
-          <w:szCs w:val="21"/>
-        </w:rPr>
-        <w:t>ngineering Internship to utilize my strong programming and critical thinking skills. A Computer Science 4.0 GPA and relevant experience back up my strong skills and passion for software engineering.</w:t>
+        <w:t>Seeking challenging Summer Software Engineering Internship to utilize my strong programming and critical thinking skills. A Computer Science 4.0 GPA and relevant experience back up my strong skills and passion for software engineering.</w:t>
       </w:r>
     </w:p>
     <w:p>
@@ -583,7 +573,6 @@
         <w:t xml:space="preserve"> and </w:t>
       </w:r>
       <w:hyperlink r:id="rId16" w:history="1">
-        <w:proofErr w:type="spellStart"/>
         <w:r>
           <w:rPr>
             <w:rStyle w:val="Hyperlink"/>
@@ -593,7 +582,6 @@
           </w:rPr>
           <w:t>CoderDojo</w:t>
         </w:r>
-        <w:proofErr w:type="spellEnd"/>
       </w:hyperlink>
     </w:p>
     <w:p>
@@ -657,6 +645,14 @@
         </w:rPr>
         <w:t>Languages: Python, Java, ReactJS, JavaScript, Salesforce force.com APEX, HTML, CSS, C#, Scheme, SQL</w:t>
       </w:r>
+      <w:r>
+        <w:rPr>
+          <w:rFonts w:ascii="Roboto" w:hAnsi="Roboto" w:cstheme="majorHAnsi"/>
+          <w:sz w:val="21"/>
+          <w:szCs w:val="21"/>
+        </w:rPr>
+        <w:t>, Ruby, Bash, Go</w:t>
+      </w:r>
     </w:p>
     <w:p>
       <w:pPr>
@@ -707,7 +703,41 @@
           <w:sz w:val="21"/>
           <w:szCs w:val="21"/>
         </w:rPr>
+        <w:t>CI: Concourse</w:t>
+      </w:r>
+    </w:p>
+    <w:p>
+      <w:pPr>
+        <w:pStyle w:val="ListParagraph"/>
+        <w:widowControl w:val="0"/>
+        <w:numPr>
+          <w:ilvl w:val="0"/>
+          <w:numId w:val="1"/>
+        </w:numPr>
+        <w:autoSpaceDE w:val="0"/>
+        <w:autoSpaceDN w:val="0"/>
+        <w:adjustRightInd w:val="0"/>
+        <w:rPr>
+          <w:rFonts w:ascii="Roboto" w:hAnsi="Roboto" w:cstheme="majorHAnsi"/>
+          <w:sz w:val="21"/>
+          <w:szCs w:val="21"/>
+        </w:rPr>
+      </w:pPr>
+      <w:r>
+        <w:rPr>
+          <w:rFonts w:ascii="Roboto" w:hAnsi="Roboto" w:cstheme="majorHAnsi"/>
+          <w:sz w:val="21"/>
+          <w:szCs w:val="21"/>
+        </w:rPr>
         <w:t>Databases: Firebase, XML, JSON</w:t>
+      </w:r>
+      <w:r>
+        <w:rPr>
+          <w:rFonts w:ascii="Roboto" w:hAnsi="Roboto" w:cstheme="majorHAnsi"/>
+          <w:sz w:val="21"/>
+          <w:szCs w:val="21"/>
+        </w:rPr>
+        <w:t>, YAML</w:t>
       </w:r>
     </w:p>
     <w:p>
@@ -773,7 +803,43 @@
           <w:sz w:val="21"/>
           <w:szCs w:val="21"/>
         </w:rPr>
-        <w:t>Research Apprentice, Data Science – UC Berkeley</w:t>
+        <w:t>Software Engineering Intern –</w:t>
+      </w:r>
+      <w:r>
+        <w:rPr>
+          <w:rFonts w:ascii="Roboto" w:hAnsi="Roboto" w:cstheme="majorHAnsi"/>
+          <w:b/>
+          <w:sz w:val="21"/>
+          <w:szCs w:val="21"/>
+        </w:rPr>
+        <w:t xml:space="preserve"> Pivotal</w:t>
+      </w:r>
+      <w:r>
+        <w:rPr>
+          <w:rFonts w:ascii="Roboto" w:hAnsi="Roboto" w:cstheme="majorHAnsi"/>
+          <w:b/>
+          <w:sz w:val="21"/>
+          <w:szCs w:val="21"/>
+        </w:rPr>
+        <w:t xml:space="preserve">, </w:t>
+      </w:r>
+      <w:r>
+        <w:rPr>
+          <w:rFonts w:ascii="Roboto" w:hAnsi="Roboto" w:cstheme="majorHAnsi"/>
+          <w:b/>
+          <w:sz w:val="21"/>
+          <w:szCs w:val="21"/>
+        </w:rPr>
+        <w:t>Palo Alto</w:t>
+      </w:r>
+      <w:r>
+        <w:rPr>
+          <w:rFonts w:ascii="Roboto" w:hAnsi="Roboto" w:cstheme="majorHAnsi"/>
+          <w:b/>
+          <w:sz w:val="21"/>
+          <w:szCs w:val="21"/>
+        </w:rPr>
+        <w:t>, CA</w:t>
       </w:r>
       <w:r>
         <w:rPr>
@@ -801,7 +867,43 @@
           <w:szCs w:val="21"/>
         </w:rPr>
         <w:tab/>
-        <w:t>Jan 2019 – Present</w:t>
+        <w:t>May</w:t>
+      </w:r>
+      <w:r>
+        <w:rPr>
+          <w:rFonts w:ascii="Roboto" w:hAnsi="Roboto" w:cstheme="majorHAnsi"/>
+          <w:b/>
+          <w:sz w:val="21"/>
+          <w:szCs w:val="21"/>
+        </w:rPr>
+        <w:t xml:space="preserve"> </w:t>
+      </w:r>
+      <w:r>
+        <w:rPr>
+          <w:rFonts w:ascii="Roboto" w:hAnsi="Roboto" w:cstheme="majorHAnsi"/>
+          <w:b/>
+          <w:sz w:val="21"/>
+          <w:szCs w:val="21"/>
+        </w:rPr>
+        <w:t>2019</w:t>
+      </w:r>
+      <w:r>
+        <w:rPr>
+          <w:rFonts w:ascii="Roboto" w:hAnsi="Roboto" w:cstheme="majorHAnsi"/>
+          <w:b/>
+          <w:sz w:val="21"/>
+          <w:szCs w:val="21"/>
+        </w:rPr>
+        <w:t xml:space="preserve"> – </w:t>
+      </w:r>
+      <w:r>
+        <w:rPr>
+          <w:rFonts w:ascii="Roboto" w:hAnsi="Roboto" w:cstheme="majorHAnsi"/>
+          <w:b/>
+          <w:sz w:val="21"/>
+          <w:szCs w:val="21"/>
+        </w:rPr>
+        <w:t>Present</w:t>
       </w:r>
     </w:p>
     <w:p>
@@ -817,18 +919,17 @@
         <w:adjustRightInd w:val="0"/>
         <w:rPr>
           <w:rFonts w:ascii="Roboto" w:hAnsi="Roboto" w:cstheme="majorHAnsi"/>
-          <w:b/>
-          <w:sz w:val="21"/>
-          <w:szCs w:val="21"/>
-        </w:rPr>
-      </w:pPr>
-      <w:r>
-        <w:rPr>
-          <w:rFonts w:ascii="Roboto" w:hAnsi="Roboto" w:cstheme="majorHAnsi"/>
-          <w:sz w:val="21"/>
-          <w:szCs w:val="21"/>
-        </w:rPr>
-        <w:t>Working with data for renewable energy and transportation to explore different exploratory statistics using machine learning</w:t>
+          <w:sz w:val="21"/>
+          <w:szCs w:val="21"/>
+        </w:rPr>
+      </w:pPr>
+      <w:r>
+        <w:rPr>
+          <w:rFonts w:ascii="Roboto" w:hAnsi="Roboto" w:cstheme="majorHAnsi"/>
+          <w:sz w:val="21"/>
+          <w:szCs w:val="21"/>
+        </w:rPr>
+        <w:t>Worked on the Release Engineering Team alongside other engineers in an Agile development environment</w:t>
       </w:r>
     </w:p>
     <w:p>
@@ -844,29 +945,163 @@
         <w:adjustRightInd w:val="0"/>
         <w:rPr>
           <w:rFonts w:ascii="Roboto" w:hAnsi="Roboto" w:cstheme="majorHAnsi"/>
-          <w:b/>
-          <w:sz w:val="21"/>
-          <w:szCs w:val="21"/>
-        </w:rPr>
-      </w:pPr>
-      <w:r>
-        <w:rPr>
-          <w:rFonts w:ascii="Roboto" w:hAnsi="Roboto" w:cstheme="majorHAnsi"/>
-          <w:sz w:val="21"/>
-          <w:szCs w:val="21"/>
-        </w:rPr>
-        <w:t xml:space="preserve">Researching under Distinguished Professor of Energy, Daniel </w:t>
-      </w:r>
-      <w:proofErr w:type="spellStart"/>
-      <w:r>
-        <w:rPr>
-          <w:rFonts w:ascii="Roboto" w:hAnsi="Roboto" w:cstheme="majorHAnsi"/>
-          <w:sz w:val="21"/>
-          <w:szCs w:val="21"/>
-        </w:rPr>
-        <w:t>Kammen</w:t>
-      </w:r>
-      <w:proofErr w:type="spellEnd"/>
+          <w:sz w:val="21"/>
+          <w:szCs w:val="21"/>
+        </w:rPr>
+      </w:pPr>
+      <w:r>
+        <w:rPr>
+          <w:rFonts w:ascii="Roboto" w:hAnsi="Roboto" w:cstheme="majorHAnsi"/>
+          <w:sz w:val="21"/>
+          <w:szCs w:val="21"/>
+        </w:rPr>
+        <w:t>Learned to use CI tools to build release tile and ensure all tests are passed</w:t>
+      </w:r>
+    </w:p>
+    <w:p>
+      <w:pPr>
+        <w:pStyle w:val="ListParagraph"/>
+        <w:widowControl w:val="0"/>
+        <w:numPr>
+          <w:ilvl w:val="1"/>
+          <w:numId w:val="5"/>
+        </w:numPr>
+        <w:autoSpaceDE w:val="0"/>
+        <w:autoSpaceDN w:val="0"/>
+        <w:adjustRightInd w:val="0"/>
+        <w:rPr>
+          <w:rFonts w:ascii="Roboto" w:hAnsi="Roboto" w:cstheme="majorHAnsi"/>
+          <w:sz w:val="21"/>
+          <w:szCs w:val="21"/>
+        </w:rPr>
+      </w:pPr>
+      <w:r>
+        <w:rPr>
+          <w:rFonts w:ascii="Roboto" w:hAnsi="Roboto" w:cstheme="majorHAnsi"/>
+          <w:sz w:val="21"/>
+          <w:szCs w:val="21"/>
+        </w:rPr>
+        <w:t>Use Ruby, Bash, and Go to automate the shipping process of a new release</w:t>
+      </w:r>
+    </w:p>
+    <w:p>
+      <w:pPr>
+        <w:pStyle w:val="ListParagraph"/>
+        <w:widowControl w:val="0"/>
+        <w:numPr>
+          <w:ilvl w:val="0"/>
+          <w:numId w:val="5"/>
+        </w:numPr>
+        <w:autoSpaceDE w:val="0"/>
+        <w:autoSpaceDN w:val="0"/>
+        <w:adjustRightInd w:val="0"/>
+        <w:rPr>
+          <w:rFonts w:ascii="Roboto" w:hAnsi="Roboto" w:cstheme="majorHAnsi"/>
+          <w:b/>
+          <w:sz w:val="21"/>
+          <w:szCs w:val="21"/>
+        </w:rPr>
+      </w:pPr>
+      <w:r>
+        <w:rPr>
+          <w:rFonts w:ascii="Roboto" w:hAnsi="Roboto" w:cstheme="majorHAnsi"/>
+          <w:b/>
+          <w:sz w:val="21"/>
+          <w:szCs w:val="21"/>
+        </w:rPr>
+        <w:t>Research Apprentice, Data Science – UC Berkeley</w:t>
+      </w:r>
+      <w:r>
+        <w:rPr>
+          <w:rFonts w:ascii="Roboto" w:hAnsi="Roboto" w:cstheme="majorHAnsi"/>
+          <w:b/>
+          <w:sz w:val="21"/>
+          <w:szCs w:val="21"/>
+        </w:rPr>
+        <w:tab/>
+      </w:r>
+      <w:r>
+        <w:rPr>
+          <w:rFonts w:ascii="Roboto" w:hAnsi="Roboto" w:cstheme="majorHAnsi"/>
+          <w:b/>
+          <w:sz w:val="21"/>
+          <w:szCs w:val="21"/>
+        </w:rPr>
+        <w:tab/>
+      </w:r>
+      <w:r>
+        <w:rPr>
+          <w:rFonts w:ascii="Roboto" w:hAnsi="Roboto" w:cstheme="majorHAnsi"/>
+          <w:b/>
+          <w:sz w:val="21"/>
+          <w:szCs w:val="21"/>
+        </w:rPr>
+        <w:tab/>
+        <w:t xml:space="preserve">Jan 2019 – </w:t>
+      </w:r>
+      <w:r>
+        <w:rPr>
+          <w:rFonts w:ascii="Roboto" w:hAnsi="Roboto" w:cstheme="majorHAnsi"/>
+          <w:b/>
+          <w:sz w:val="21"/>
+          <w:szCs w:val="21"/>
+        </w:rPr>
+        <w:t>May 2019</w:t>
+      </w:r>
+    </w:p>
+    <w:p>
+      <w:pPr>
+        <w:pStyle w:val="ListParagraph"/>
+        <w:widowControl w:val="0"/>
+        <w:numPr>
+          <w:ilvl w:val="1"/>
+          <w:numId w:val="5"/>
+        </w:numPr>
+        <w:autoSpaceDE w:val="0"/>
+        <w:autoSpaceDN w:val="0"/>
+        <w:adjustRightInd w:val="0"/>
+        <w:rPr>
+          <w:rFonts w:ascii="Roboto" w:hAnsi="Roboto" w:cstheme="majorHAnsi"/>
+          <w:b/>
+          <w:sz w:val="21"/>
+          <w:szCs w:val="21"/>
+        </w:rPr>
+      </w:pPr>
+      <w:r>
+        <w:rPr>
+          <w:rFonts w:ascii="Roboto" w:hAnsi="Roboto" w:cstheme="majorHAnsi"/>
+          <w:sz w:val="21"/>
+          <w:szCs w:val="21"/>
+        </w:rPr>
+        <w:t>Working with data for renewable energy and transportation to explore different exploratory statistics using machine learning</w:t>
+      </w:r>
+    </w:p>
+    <w:p>
+      <w:pPr>
+        <w:pStyle w:val="ListParagraph"/>
+        <w:widowControl w:val="0"/>
+        <w:numPr>
+          <w:ilvl w:val="1"/>
+          <w:numId w:val="5"/>
+        </w:numPr>
+        <w:autoSpaceDE w:val="0"/>
+        <w:autoSpaceDN w:val="0"/>
+        <w:adjustRightInd w:val="0"/>
+        <w:rPr>
+          <w:rFonts w:ascii="Roboto" w:hAnsi="Roboto" w:cstheme="majorHAnsi"/>
+          <w:b/>
+          <w:sz w:val="21"/>
+          <w:szCs w:val="21"/>
+        </w:rPr>
+      </w:pPr>
+      <w:r>
+        <w:rPr>
+          <w:rFonts w:ascii="Roboto" w:hAnsi="Roboto" w:cstheme="majorHAnsi"/>
+          <w:sz w:val="21"/>
+          <w:szCs w:val="21"/>
+        </w:rPr>
+        <w:t>Researching under Distinguished Professor of Energy, Daniel Kammen</w:t>
+      </w:r>
     </w:p>
     <w:p>
       <w:pPr>
@@ -957,7 +1192,33 @@
           <w:szCs w:val="21"/>
         </w:rPr>
         <w:tab/>
-        <w:t>Jan 2019 – Present</w:t>
+      </w:r>
+      <w:r>
+        <w:rPr>
+          <w:rFonts w:ascii="Roboto" w:hAnsi="Roboto" w:cstheme="majorHAnsi"/>
+          <w:b/>
+          <w:sz w:val="21"/>
+          <w:szCs w:val="21"/>
+        </w:rPr>
+        <w:tab/>
+      </w:r>
+      <w:r>
+        <w:rPr>
+          <w:rFonts w:ascii="Roboto" w:hAnsi="Roboto" w:cstheme="majorHAnsi"/>
+          <w:b/>
+          <w:sz w:val="21"/>
+          <w:szCs w:val="21"/>
+        </w:rPr>
+        <w:t xml:space="preserve">Jan 2019 – </w:t>
+      </w:r>
+      <w:r>
+        <w:rPr>
+          <w:rFonts w:ascii="Roboto" w:hAnsi="Roboto" w:cstheme="majorHAnsi"/>
+          <w:b/>
+          <w:sz w:val="21"/>
+          <w:szCs w:val="21"/>
+        </w:rPr>
+        <w:t>May 2019</w:t>
       </w:r>
     </w:p>
     <w:p>
@@ -1011,7 +1272,23 @@
           <w:sz w:val="21"/>
           <w:szCs w:val="21"/>
         </w:rPr>
-        <w:t>Assisting students during lab section to help with various questions and problems with the coursework</w:t>
+        <w:t xml:space="preserve">Assisting students during lab section to help with various questions </w:t>
+      </w:r>
+      <w:r>
+        <w:rPr>
+          <w:rFonts w:ascii="Roboto" w:hAnsi="Roboto" w:cstheme="majorHAnsi"/>
+          <w:sz w:val="21"/>
+          <w:szCs w:val="21"/>
+        </w:rPr>
+        <w:t xml:space="preserve">and </w:t>
+      </w:r>
+      <w:r>
+        <w:rPr>
+          <w:rFonts w:ascii="Roboto" w:hAnsi="Roboto" w:cstheme="majorHAnsi"/>
+          <w:sz w:val="21"/>
+          <w:szCs w:val="21"/>
+        </w:rPr>
+        <w:t>coursework</w:t>
       </w:r>
     </w:p>
     <w:p>
@@ -1067,6 +1344,23 @@
           <w:szCs w:val="21"/>
         </w:rPr>
         <w:tab/>
+      </w:r>
+      <w:r>
+        <w:rPr>
+          <w:rFonts w:ascii="Roboto" w:hAnsi="Roboto" w:cstheme="majorHAnsi"/>
+          <w:b/>
+          <w:sz w:val="21"/>
+          <w:szCs w:val="21"/>
+        </w:rPr>
+        <w:tab/>
+      </w:r>
+      <w:r>
+        <w:rPr>
+          <w:rFonts w:ascii="Roboto" w:hAnsi="Roboto" w:cstheme="majorHAnsi"/>
+          <w:b/>
+          <w:sz w:val="21"/>
+          <w:szCs w:val="21"/>
+        </w:rPr>
         <w:t>Jun 2016 – Present</w:t>
       </w:r>
     </w:p>
@@ -1121,7 +1415,16 @@
           <w:sz w:val="21"/>
           <w:szCs w:val="21"/>
         </w:rPr>
-        <w:t>Internship program for high schoolers: Built a team of high school interns and over the course of each summer we built a new project (iOS, Android, and web) from inception to completion</w:t>
+        <w:t xml:space="preserve">Internship program for high schoolers: Built a team of high school interns and over the </w:t>
+      </w:r>
+      <w:r>
+        <w:rPr>
+          <w:rFonts w:ascii="Roboto" w:hAnsi="Roboto" w:cstheme="majorHAnsi"/>
+          <w:sz w:val="21"/>
+          <w:szCs w:val="21"/>
+        </w:rPr>
+        <w:lastRenderedPageBreak/>
+        <w:t>course of each summer we built a new project (iOS, Android, and web) from inception to completion</w:t>
       </w:r>
     </w:p>
     <w:p>
@@ -1204,28 +1507,7 @@
           <w:sz w:val="21"/>
           <w:szCs w:val="21"/>
         </w:rPr>
-        <w:lastRenderedPageBreak/>
-        <w:t xml:space="preserve">Software Engineering Intern – </w:t>
-      </w:r>
-      <w:proofErr w:type="spellStart"/>
-      <w:r>
-        <w:rPr>
-          <w:rFonts w:ascii="Roboto" w:hAnsi="Roboto" w:cstheme="majorHAnsi"/>
-          <w:b/>
-          <w:sz w:val="21"/>
-          <w:szCs w:val="21"/>
-        </w:rPr>
-        <w:t>Selecterra</w:t>
-      </w:r>
-      <w:proofErr w:type="spellEnd"/>
-      <w:r>
-        <w:rPr>
-          <w:rFonts w:ascii="Roboto" w:hAnsi="Roboto" w:cstheme="majorHAnsi"/>
-          <w:b/>
-          <w:sz w:val="21"/>
-          <w:szCs w:val="21"/>
-        </w:rPr>
-        <w:t>, Sunnyvale, CA</w:t>
+        <w:t>Software Engineering Intern – Selecterra, Sunnyvale, CA</w:t>
       </w:r>
       <w:r>
         <w:rPr>
@@ -1235,6 +1517,23 @@
           <w:szCs w:val="21"/>
         </w:rPr>
         <w:tab/>
+      </w:r>
+      <w:r>
+        <w:rPr>
+          <w:rFonts w:ascii="Roboto" w:hAnsi="Roboto" w:cstheme="majorHAnsi"/>
+          <w:b/>
+          <w:sz w:val="21"/>
+          <w:szCs w:val="21"/>
+        </w:rPr>
+        <w:tab/>
+      </w:r>
+      <w:r>
+        <w:rPr>
+          <w:rFonts w:ascii="Roboto" w:hAnsi="Roboto" w:cstheme="majorHAnsi"/>
+          <w:b/>
+          <w:sz w:val="21"/>
+          <w:szCs w:val="21"/>
+        </w:rPr>
         <w:t>Jun 2018 – Aug 2018</w:t>
       </w:r>
     </w:p>
@@ -1318,7 +1617,6 @@
         <w:t xml:space="preserve">Software Engineering Intern – </w:t>
       </w:r>
       <w:hyperlink r:id="rId17" w:history="1">
-        <w:proofErr w:type="spellStart"/>
         <w:r>
           <w:rPr>
             <w:rStyle w:val="Hyperlink"/>
@@ -1328,7 +1626,6 @@
           </w:rPr>
           <w:t>LeanData</w:t>
         </w:r>
-        <w:proofErr w:type="spellEnd"/>
       </w:hyperlink>
       <w:r>
         <w:rPr>
@@ -1347,6 +1644,23 @@
           <w:szCs w:val="21"/>
         </w:rPr>
         <w:tab/>
+      </w:r>
+      <w:r>
+        <w:rPr>
+          <w:rFonts w:ascii="Roboto" w:hAnsi="Roboto" w:cstheme="majorHAnsi"/>
+          <w:b/>
+          <w:sz w:val="21"/>
+          <w:szCs w:val="21"/>
+        </w:rPr>
+        <w:tab/>
+      </w:r>
+      <w:r>
+        <w:rPr>
+          <w:rFonts w:ascii="Roboto" w:hAnsi="Roboto" w:cstheme="majorHAnsi"/>
+          <w:b/>
+          <w:sz w:val="21"/>
+          <w:szCs w:val="21"/>
+        </w:rPr>
         <w:t>Jun 2017 – Aug 2017</w:t>
       </w:r>
     </w:p>
@@ -1455,7 +1769,6 @@
           <w:szCs w:val="21"/>
         </w:rPr>
       </w:pPr>
-      <w:proofErr w:type="spellStart"/>
       <w:r>
         <w:rPr>
           <w:rFonts w:ascii="Roboto" w:hAnsi="Roboto" w:cstheme="majorHAnsi"/>
@@ -1465,7 +1778,6 @@
         </w:rPr>
         <w:t>DeWaste</w:t>
       </w:r>
-      <w:proofErr w:type="spellEnd"/>
       <w:r>
         <w:rPr>
           <w:rFonts w:ascii="Roboto" w:hAnsi="Roboto" w:cstheme="majorHAnsi"/>
@@ -1491,7 +1803,6 @@
         </w:rPr>
         <w:t xml:space="preserve"> (UC’s incubation program) at Cal Hacks and received $1000 in funding plus admittance into a 12-week mentorship program to take </w:t>
       </w:r>
-      <w:proofErr w:type="spellStart"/>
       <w:r>
         <w:rPr>
           <w:rFonts w:ascii="Roboto" w:hAnsi="Roboto" w:cstheme="majorHAnsi"/>
@@ -1500,32 +1811,13 @@
         </w:rPr>
         <w:t>DeWaste</w:t>
       </w:r>
-      <w:proofErr w:type="spellEnd"/>
-      <w:r>
-        <w:rPr>
-          <w:rFonts w:ascii="Roboto" w:hAnsi="Roboto" w:cstheme="majorHAnsi"/>
-          <w:sz w:val="21"/>
-          <w:szCs w:val="21"/>
-        </w:rPr>
-        <w:t xml:space="preserve"> further. Its built using Raspberry Pi, Camera, and a web app to take photos of the trash every couple </w:t>
-      </w:r>
-      <w:proofErr w:type="gramStart"/>
-      <w:r>
-        <w:rPr>
-          <w:rFonts w:ascii="Roboto" w:hAnsi="Roboto" w:cstheme="majorHAnsi"/>
-          <w:sz w:val="21"/>
-          <w:szCs w:val="21"/>
-        </w:rPr>
-        <w:t>minutes</w:t>
-      </w:r>
-      <w:proofErr w:type="gramEnd"/>
-      <w:r>
-        <w:rPr>
-          <w:rFonts w:ascii="Roboto" w:hAnsi="Roboto" w:cstheme="majorHAnsi"/>
-          <w:sz w:val="21"/>
-          <w:szCs w:val="21"/>
-        </w:rPr>
-        <w:t xml:space="preserve"> and analyze the photos to figure out what was being thrown away the most. Approved to run a pilot program with UC’s cafeteria to reduce waste</w:t>
+      <w:r>
+        <w:rPr>
+          <w:rFonts w:ascii="Roboto" w:hAnsi="Roboto" w:cstheme="majorHAnsi"/>
+          <w:sz w:val="21"/>
+          <w:szCs w:val="21"/>
+        </w:rPr>
+        <w:t xml:space="preserve"> further. Its built using Raspberry Pi, Camera, and a web app to take photos of the trash every couple minutes and analyze the photos to figure out what was being thrown away the most. Approved to run a pilot program with UC’s cafeteria to reduce waste</w:t>
       </w:r>
     </w:p>
     <w:p>
@@ -1545,7 +1837,6 @@
           <w:szCs w:val="21"/>
         </w:rPr>
       </w:pPr>
-      <w:proofErr w:type="spellStart"/>
       <w:r>
         <w:rPr>
           <w:rFonts w:ascii="Roboto" w:hAnsi="Roboto" w:cstheme="majorHAnsi"/>
@@ -1555,7 +1846,6 @@
         </w:rPr>
         <w:t>TrashCam</w:t>
       </w:r>
-      <w:proofErr w:type="spellEnd"/>
       <w:r>
         <w:rPr>
           <w:rFonts w:ascii="Roboto" w:hAnsi="Roboto" w:cstheme="majorHAnsi"/>
@@ -1605,25 +1895,7 @@
           <w:sz w:val="21"/>
           <w:szCs w:val="21"/>
         </w:rPr>
-        <w:t xml:space="preserve">: Scheme is a LISP language and I wrote an interpreter in Python to evaluate Scheme code using the methodology of a Read </w:t>
-      </w:r>
-      <w:proofErr w:type="spellStart"/>
-      <w:r>
-        <w:rPr>
-          <w:rFonts w:ascii="Roboto" w:hAnsi="Roboto" w:cstheme="majorHAnsi"/>
-          <w:sz w:val="21"/>
-          <w:szCs w:val="21"/>
-        </w:rPr>
-        <w:t>Eval</w:t>
-      </w:r>
-      <w:proofErr w:type="spellEnd"/>
-      <w:r>
-        <w:rPr>
-          <w:rFonts w:ascii="Roboto" w:hAnsi="Roboto" w:cstheme="majorHAnsi"/>
-          <w:sz w:val="21"/>
-          <w:szCs w:val="21"/>
-        </w:rPr>
-        <w:t xml:space="preserve"> Print Loop (REPL)</w:t>
+        <w:t>: Scheme is a LISP language and I wrote an interpreter in Python to evaluate Scheme code using the methodology of a Read Eval Print Loop (REPL)</w:t>
       </w:r>
     </w:p>
     <w:p>
@@ -1690,7 +1962,6 @@
           <w:szCs w:val="21"/>
         </w:rPr>
       </w:pPr>
-      <w:proofErr w:type="spellStart"/>
       <w:r>
         <w:rPr>
           <w:rFonts w:ascii="Roboto" w:hAnsi="Roboto" w:cstheme="majorHAnsi"/>
@@ -1700,7 +1971,6 @@
         </w:rPr>
         <w:t>RoBotany</w:t>
       </w:r>
-      <w:proofErr w:type="spellEnd"/>
       <w:r>
         <w:rPr>
           <w:rFonts w:ascii="Roboto" w:hAnsi="Roboto" w:cstheme="majorHAnsi"/>
@@ -1743,25 +2013,7 @@
           <w:sz w:val="21"/>
           <w:szCs w:val="21"/>
         </w:rPr>
-        <w:t xml:space="preserve"> at Los Altos Hacks. This project is to improve results of home gardening. We designed our own sensors to monitor real-time moisture levels using a mobile app. This project was built using Raspberry Pi, phone camera, Google Vision, and the iOS app uses </w:t>
-      </w:r>
-      <w:proofErr w:type="spellStart"/>
-      <w:r>
-        <w:rPr>
-          <w:rFonts w:ascii="Roboto" w:hAnsi="Roboto" w:cstheme="majorHAnsi"/>
-          <w:sz w:val="21"/>
-          <w:szCs w:val="21"/>
-        </w:rPr>
-        <w:t>ARKit</w:t>
-      </w:r>
-      <w:proofErr w:type="spellEnd"/>
-      <w:r>
-        <w:rPr>
-          <w:rFonts w:ascii="Roboto" w:hAnsi="Roboto" w:cstheme="majorHAnsi"/>
-          <w:sz w:val="21"/>
-          <w:szCs w:val="21"/>
-        </w:rPr>
-        <w:t xml:space="preserve"> and location services</w:t>
+        <w:t xml:space="preserve"> at Los Altos Hacks. This project is to improve results of home gardening. We designed our own sensors to monitor real-time moisture levels using a mobile app. This project was built using Raspberry Pi, phone camera, Google Vision, and the iOS app uses ARKit and location services</w:t>
       </w:r>
     </w:p>
     <w:p>
@@ -1813,25 +2065,7 @@
           <w:sz w:val="21"/>
           <w:szCs w:val="21"/>
         </w:rPr>
-        <w:t xml:space="preserve">at Menlo Hacks. The objective of this project was to help kids learn to program without having to buy a third-party tool. The iOS app uses </w:t>
-      </w:r>
-      <w:proofErr w:type="spellStart"/>
-      <w:r>
-        <w:rPr>
-          <w:rFonts w:ascii="Roboto" w:hAnsi="Roboto" w:cstheme="majorHAnsi"/>
-          <w:sz w:val="21"/>
-          <w:szCs w:val="21"/>
-        </w:rPr>
-        <w:t>ARKit</w:t>
-      </w:r>
-      <w:proofErr w:type="spellEnd"/>
-      <w:r>
-        <w:rPr>
-          <w:rFonts w:ascii="Roboto" w:hAnsi="Roboto" w:cstheme="majorHAnsi"/>
-          <w:sz w:val="21"/>
-          <w:szCs w:val="21"/>
-        </w:rPr>
-        <w:t xml:space="preserve"> to display a maze with your player in Augmented Reality (AR) and in the web app, you could design a custom level </w:t>
+        <w:t xml:space="preserve">at Menlo Hacks. The objective of this project was to help kids learn to program without having to buy a third-party tool. The iOS app uses ARKit to display a maze with your player in Augmented Reality (AR) and in the web app, you could design a custom level </w:t>
       </w:r>
     </w:p>
     <w:p>
@@ -1851,25 +2085,14 @@
           <w:szCs w:val="21"/>
         </w:rPr>
       </w:pPr>
-      <w:proofErr w:type="spellStart"/>
-      <w:r>
-        <w:rPr>
-          <w:rFonts w:ascii="Roboto" w:hAnsi="Roboto" w:cstheme="majorHAnsi"/>
-          <w:b/>
-          <w:sz w:val="21"/>
-          <w:szCs w:val="21"/>
-        </w:rPr>
-        <w:t>Auxilium</w:t>
-      </w:r>
-      <w:proofErr w:type="spellEnd"/>
-      <w:r>
-        <w:rPr>
-          <w:rFonts w:ascii="Roboto" w:hAnsi="Roboto" w:cstheme="majorHAnsi"/>
-          <w:b/>
-          <w:sz w:val="21"/>
-          <w:szCs w:val="21"/>
-        </w:rPr>
-        <w:t xml:space="preserve"> Health</w:t>
+      <w:r>
+        <w:rPr>
+          <w:rFonts w:ascii="Roboto" w:hAnsi="Roboto" w:cstheme="majorHAnsi"/>
+          <w:b/>
+          <w:sz w:val="21"/>
+          <w:szCs w:val="21"/>
+        </w:rPr>
+        <w:t>Auxilium Health</w:t>
       </w:r>
       <w:r>
         <w:rPr>
@@ -2075,25 +2298,7 @@
           <w:sz w:val="21"/>
           <w:szCs w:val="21"/>
         </w:rPr>
-        <w:t xml:space="preserve">Now mentoring young scouts; leading Programming merit badge and </w:t>
-      </w:r>
-      <w:proofErr w:type="spellStart"/>
-      <w:r>
-        <w:rPr>
-          <w:rFonts w:ascii="Roboto" w:hAnsi="Roboto" w:cstheme="majorHAnsi"/>
-          <w:sz w:val="21"/>
-          <w:szCs w:val="21"/>
-        </w:rPr>
-        <w:t>Cyberchip</w:t>
-      </w:r>
-      <w:proofErr w:type="spellEnd"/>
-      <w:r>
-        <w:rPr>
-          <w:rFonts w:ascii="Roboto" w:hAnsi="Roboto" w:cstheme="majorHAnsi"/>
-          <w:sz w:val="21"/>
-          <w:szCs w:val="21"/>
-        </w:rPr>
-        <w:t xml:space="preserve"> </w:t>
+        <w:t xml:space="preserve">Now mentoring young scouts; leading Programming merit badge and Cyberchip </w:t>
       </w:r>
     </w:p>
     <w:p>
@@ -2117,7 +2322,6 @@
         </w:rPr>
       </w:pPr>
       <w:hyperlink r:id="rId19" w:history="1">
-        <w:proofErr w:type="spellStart"/>
         <w:r>
           <w:rPr>
             <w:rStyle w:val="Hyperlink"/>
@@ -2127,7 +2331,6 @@
           </w:rPr>
           <w:t>Xcelerate</w:t>
         </w:r>
-        <w:proofErr w:type="spellEnd"/>
       </w:hyperlink>
       <w:r>
         <w:rPr>
@@ -2198,19 +2401,8 @@
         </w:rPr>
         <w:t>: Annual hackathon for high school students</w:t>
       </w:r>
-    </w:p>
-    <w:p>
-      <w:pPr>
-        <w:widowControl w:val="0"/>
-        <w:autoSpaceDE w:val="0"/>
-        <w:autoSpaceDN w:val="0"/>
-        <w:adjustRightInd w:val="0"/>
-        <w:rPr>
-          <w:rFonts w:ascii="Roboto" w:hAnsi="Roboto" w:cstheme="majorHAnsi"/>
-          <w:sz w:val="22"/>
-          <w:szCs w:val="22"/>
-        </w:rPr>
-      </w:pPr>
+      <w:bookmarkStart w:id="0" w:name="_GoBack"/>
+      <w:bookmarkEnd w:id="0"/>
     </w:p>
     <w:sectPr>
       <w:pgSz w:w="12240" w:h="15840"/>
@@ -3760,7 +3952,7 @@
     </w:rPrDefault>
     <w:pPrDefault/>
   </w:docDefaults>
-  <w:latentStyles w:defLockedState="0" w:defUIPriority="99" w:defSemiHidden="0" w:defUnhideWhenUsed="0" w:defQFormat="0" w:count="376">
+  <w:latentStyles w:defLockedState="0" w:defUIPriority="99" w:defSemiHidden="0" w:defUnhideWhenUsed="0" w:defQFormat="0" w:count="377">
     <w:lsdException w:name="Normal" w:uiPriority="0" w:qFormat="1"/>
     <w:lsdException w:name="heading 1" w:uiPriority="9" w:qFormat="1"/>
     <w:lsdException w:name="heading 2" w:semiHidden="1" w:uiPriority="9" w:unhideWhenUsed="1" w:qFormat="1"/>
@@ -4123,6 +4315,7 @@
     <w:lsdException w:name="Mention" w:semiHidden="1" w:unhideWhenUsed="1"/>
     <w:lsdException w:name="Smart Hyperlink" w:semiHidden="1" w:unhideWhenUsed="1"/>
     <w:lsdException w:name="Smart Link" w:semiHidden="1" w:unhideWhenUsed="1"/>
+    <w:lsdException w:name="Smart Link Error" w:semiHidden="1" w:unhideWhenUsed="1"/>
   </w:latentStyles>
   <w:style w:type="paragraph" w:default="1" w:styleId="Normal">
     <w:name w:val="Normal"/>
@@ -4710,7 +4903,7 @@
 </file>
 
 <file path=customXml/itemProps1.xml><?xml version="1.0" encoding="utf-8"?>
-<ds:datastoreItem xmlns:ds="http://schemas.openxmlformats.org/officeDocument/2006/customXml" ds:itemID="{113D3226-8249-C24E-B1B4-7482F32E24EC}">
+<ds:datastoreItem xmlns:ds="http://schemas.openxmlformats.org/officeDocument/2006/customXml" ds:itemID="{2AF5AD0C-9B5B-0249-BC0A-14BC37BF1D34}">
   <ds:schemaRefs>
     <ds:schemaRef ds:uri="http://schemas.openxmlformats.org/officeDocument/2006/bibliography"/>
   </ds:schemaRefs>

</xml_diff>